<commit_message>
Added 1 User Story
Informationen Anzeigen
</commit_message>
<xml_diff>
--- a/Use Cases/User_Stories.docx
+++ b/Use Cases/User_Stories.docx
@@ -836,7 +836,23 @@
                 <w:highlight w:val="yellow"/>
                 <w:lang w:val="de-AT"/>
               </w:rPr>
-              <w:t xml:space="preserve">Möchte ich mittels einer SelectBox die verrichteten Aktivitäten festlegen. </w:t>
+              <w:t xml:space="preserve">Möchte ich mittels einer </w:t>
+            </w:r>
+            <w:proofErr w:type="spellStart"/>
+            <w:r>
+              <w:rPr>
+                <w:highlight w:val="yellow"/>
+                <w:lang w:val="de-AT"/>
+              </w:rPr>
+              <w:t>SelectBox</w:t>
+            </w:r>
+            <w:proofErr w:type="spellEnd"/>
+            <w:r>
+              <w:rPr>
+                <w:highlight w:val="yellow"/>
+                <w:lang w:val="de-AT"/>
+              </w:rPr>
+              <w:t xml:space="preserve"> die verrichteten Aktivitäten festlegen. </w:t>
             </w:r>
           </w:p>
         </w:tc>
@@ -1597,6 +1613,8 @@
               </w:rPr>
               <w:t>Möchte ich Anfragen zu meinem Urlaub eintragen können</w:t>
             </w:r>
+            <w:bookmarkStart w:id="0" w:name="_GoBack"/>
+            <w:bookmarkEnd w:id="0"/>
           </w:p>
         </w:tc>
         <w:tc>
@@ -2989,7 +3007,21 @@
               <w:rPr>
                 <w:lang w:val="de-AT"/>
               </w:rPr>
-              <w:t>Möchte ich Campleiter eintragen können</w:t>
+              <w:t xml:space="preserve">Möchte ich </w:t>
+            </w:r>
+            <w:proofErr w:type="spellStart"/>
+            <w:r>
+              <w:rPr>
+                <w:lang w:val="de-AT"/>
+              </w:rPr>
+              <w:t>Campleiter</w:t>
+            </w:r>
+            <w:proofErr w:type="spellEnd"/>
+            <w:r>
+              <w:rPr>
+                <w:lang w:val="de-AT"/>
+              </w:rPr>
+              <w:t xml:space="preserve"> eintragen können</w:t>
             </w:r>
           </w:p>
         </w:tc>
@@ -4475,25 +4507,15 @@
     <w:p>
       <w:pPr>
         <w:pStyle w:val="berschrift1"/>
-        <w:numPr>
-          <w:ilvl w:val="0"/>
-          <w:numId w:val="6"/>
-        </w:numPr>
-        <w:rPr>
-          <w:lang w:val="de-AT"/>
-        </w:rPr>
-      </w:pPr>
-      <w:r>
-        <w:rPr>
-          <w:lang w:val="de-AT"/>
-        </w:rPr>
-        <w:t>Camp</w:t>
-      </w:r>
-      <w:r>
-        <w:rPr>
-          <w:lang w:val="de-AT"/>
-        </w:rPr>
-        <w:t xml:space="preserve"> anlegen</w:t>
+        <w:rPr>
+          <w:lang w:val="de-AT"/>
+        </w:rPr>
+      </w:pPr>
+      <w:r>
+        <w:rPr>
+          <w:lang w:val="de-AT"/>
+        </w:rPr>
+        <w:t>13)Informationen zum Arbeitstag</w:t>
       </w:r>
     </w:p>
     <w:p>
@@ -4513,26 +4535,26 @@
         <w:rPr>
           <w:lang w:val="de-AT"/>
         </w:rPr>
-        <w:t>Camp</w:t>
-      </w:r>
-      <w:r>
-        <w:rPr>
-          <w:lang w:val="de-AT"/>
-        </w:rPr>
-        <w:t xml:space="preserve"> anlegen):</w:t>
-      </w:r>
-    </w:p>
-    <w:p>
-      <w:pPr>
-        <w:rPr>
-          <w:lang w:val="de-AT"/>
-        </w:rPr>
-      </w:pPr>
-      <w:r>
-        <w:rPr>
-          <w:lang w:val="de-AT"/>
-        </w:rPr>
-        <w:t>Camp muss existieren</w:t>
+        <w:t>Informationen zum Arbeitstag</w:t>
+      </w:r>
+      <w:r>
+        <w:rPr>
+          <w:lang w:val="de-AT"/>
+        </w:rPr>
+        <w:t>):</w:t>
+      </w:r>
+    </w:p>
+    <w:p>
+      <w:pPr>
+        <w:rPr>
+          <w:lang w:val="de-AT"/>
+        </w:rPr>
+      </w:pPr>
+      <w:r>
+        <w:rPr>
+          <w:lang w:val="de-AT"/>
+        </w:rPr>
+        <w:t>Informationen müssen zum jeweiligen Arbeitstag ein tragbar sein.</w:t>
       </w:r>
     </w:p>
     <w:p>
@@ -4546,19 +4568,7 @@
         <w:rPr>
           <w:lang w:val="de-AT"/>
         </w:rPr>
-        <w:t>Test Cases(</w:t>
-      </w:r>
-      <w:r>
-        <w:rPr>
-          <w:lang w:val="de-AT"/>
-        </w:rPr>
-        <w:t xml:space="preserve">Camp </w:t>
-      </w:r>
-      <w:r>
-        <w:rPr>
-          <w:lang w:val="de-AT"/>
-        </w:rPr>
-        <w:t>Anlegen):</w:t>
+        <w:t>Test Cases(Informationen zum Arbeitstag):</w:t>
       </w:r>
     </w:p>
     <w:p>
@@ -4585,7 +4595,7 @@
         <w:rPr>
           <w:lang w:val="de-AT"/>
         </w:rPr>
-        <w:t>Camp ist nicht angelegt</w:t>
+        <w:t>Arbeitstag ist angelegt</w:t>
       </w:r>
     </w:p>
     <w:p>
@@ -4597,25 +4607,6 @@
       </w:pPr>
       <w:r>
         <w:rPr>
-          <w:lang w:val="de-AT"/>
-        </w:rPr>
-        <w:tab/>
-      </w:r>
-      <w:r>
-        <w:rPr>
-          <w:lang w:val="de-AT"/>
-        </w:rPr>
-        <w:tab/>
-      </w:r>
-    </w:p>
-    <w:p>
-      <w:pPr>
-        <w:rPr>
-          <w:lang w:val="de-AT"/>
-        </w:rPr>
-      </w:pPr>
-      <w:r>
-        <w:rPr>
           <w:b/>
           <w:lang w:val="de-AT"/>
         </w:rPr>
@@ -4625,19 +4616,19 @@
         <w:rPr>
           <w:lang w:val="de-AT"/>
         </w:rPr>
-        <w:t>: Administrator legt ein</w:t>
-      </w:r>
-      <w:r>
-        <w:rPr>
-          <w:lang w:val="de-AT"/>
-        </w:rPr>
-        <w:t xml:space="preserve"> Camp </w:t>
-      </w:r>
-      <w:r>
-        <w:rPr>
-          <w:lang w:val="de-AT"/>
-        </w:rPr>
-        <w:t xml:space="preserve">an </w:t>
+        <w:t>:</w:t>
+      </w:r>
+      <w:r>
+        <w:rPr>
+          <w:lang w:val="de-AT"/>
+        </w:rPr>
+        <w:t xml:space="preserve"> Mitarbeiter fügt Informationen zum Arbeitstag hinzu</w:t>
+      </w:r>
+      <w:r>
+        <w:rPr>
+          <w:lang w:val="de-AT"/>
+        </w:rPr>
+        <w:t xml:space="preserve"> </w:t>
       </w:r>
     </w:p>
     <w:p>
@@ -4663,13 +4654,7 @@
         <w:rPr>
           <w:lang w:val="de-AT"/>
         </w:rPr>
-        <w:t>Camp wird</w:t>
-      </w:r>
-      <w:r>
-        <w:rPr>
-          <w:lang w:val="de-AT"/>
-        </w:rPr>
-        <w:t xml:space="preserve"> eingefügt</w:t>
+        <w:t>Informationen werden zum Arbeitstag hinzugefügt.</w:t>
       </w:r>
     </w:p>
     <w:p>
@@ -4697,35 +4682,8 @@
         <w:rPr>
           <w:lang w:val="de-AT"/>
         </w:rPr>
-        <w:t>Camp</w:t>
-      </w:r>
-      <w:r>
-        <w:rPr>
-          <w:lang w:val="de-AT"/>
-        </w:rPr>
-        <w:t xml:space="preserve"> ist angelegt</w:t>
-      </w:r>
-    </w:p>
-    <w:p>
-      <w:pPr>
-        <w:spacing w:after="0"/>
-        <w:rPr>
-          <w:lang w:val="de-AT"/>
-        </w:rPr>
-      </w:pPr>
-      <w:r>
-        <w:rPr>
-          <w:lang w:val="de-AT"/>
-        </w:rPr>
-        <w:tab/>
-      </w:r>
-    </w:p>
-    <w:p>
-      <w:pPr>
-        <w:rPr>
-          <w:lang w:val="de-AT"/>
-        </w:rPr>
-      </w:pPr>
+        <w:t>Arbeitstag ist angelegt</w:t>
+      </w:r>
     </w:p>
     <w:p>
       <w:pPr>
@@ -4744,7 +4702,13 @@
         <w:rPr>
           <w:lang w:val="de-AT"/>
         </w:rPr>
-        <w:t xml:space="preserve">: Administrator legt ein Camp an </w:t>
+        <w:t xml:space="preserve">: </w:t>
+      </w:r>
+      <w:r>
+        <w:rPr>
+          <w:lang w:val="de-AT"/>
+        </w:rPr>
+        <w:t>Mitarbeiter ändert Informationen ab</w:t>
       </w:r>
     </w:p>
     <w:p>
@@ -4764,31 +4728,13 @@
         <w:rPr>
           <w:lang w:val="de-AT"/>
         </w:rPr>
-        <w:t xml:space="preserve">: Notifikation: </w:t>
-      </w:r>
-      <w:r>
-        <w:rPr>
-          <w:lang w:val="de-AT"/>
-        </w:rPr>
-        <w:t>Camp</w:t>
-      </w:r>
-      <w:r>
-        <w:rPr>
-          <w:lang w:val="de-AT"/>
-        </w:rPr>
-        <w:t xml:space="preserve"> existiert bereits. </w:t>
-      </w:r>
-      <w:r>
-        <w:rPr>
-          <w:lang w:val="de-AT"/>
-        </w:rPr>
-        <w:t>Camp</w:t>
-      </w:r>
-      <w:r>
-        <w:rPr>
-          <w:lang w:val="de-AT"/>
-        </w:rPr>
-        <w:t xml:space="preserve"> wird nicht angelegt</w:t>
+        <w:t xml:space="preserve">: </w:t>
+      </w:r>
+      <w:r>
+        <w:rPr>
+          <w:lang w:val="de-AT"/>
+        </w:rPr>
+        <w:t>Neue Informationen werden gespeichert</w:t>
       </w:r>
     </w:p>
     <w:p>
@@ -4815,7 +4761,7 @@
         <w:rPr>
           <w:lang w:val="de-AT"/>
         </w:rPr>
-        <w:t>Ein neues Sportcamp wurde eröffnet und wird im System eingetragen.</w:t>
+        <w:t>An einem regulären Arbeitstag trägt ein Mitarbeiter seine Arbeitsinfos ein. Am Abend bemerkt er einen Fehler und bearbeitet die Info.</w:t>
       </w:r>
     </w:p>
     <w:p>
@@ -4833,13 +4779,46 @@
         <w:rPr>
           <w:lang w:val="de-AT"/>
         </w:rPr>
+        <w:t>Camp anlegen</w:t>
+      </w:r>
+    </w:p>
+    <w:p>
+      <w:pPr>
+        <w:pStyle w:val="berschrift2"/>
+        <w:rPr>
+          <w:lang w:val="de-AT"/>
+        </w:rPr>
+      </w:pPr>
+      <w:r>
+        <w:rPr>
+          <w:lang w:val="de-AT"/>
+        </w:rPr>
+        <w:t>Akzeptanzkriterien (</w:t>
+      </w:r>
+      <w:r>
+        <w:rPr>
+          <w:lang w:val="de-AT"/>
+        </w:rPr>
         <w:t>Camp</w:t>
       </w:r>
       <w:r>
         <w:rPr>
           <w:lang w:val="de-AT"/>
         </w:rPr>
-        <w:t xml:space="preserve"> bearbeiten</w:t>
+        <w:t xml:space="preserve"> anlegen):</w:t>
+      </w:r>
+    </w:p>
+    <w:p>
+      <w:pPr>
+        <w:rPr>
+          <w:lang w:val="de-AT"/>
+        </w:rPr>
+      </w:pPr>
+      <w:r>
+        <w:rPr>
+          <w:lang w:val="de-AT"/>
+        </w:rPr>
+        <w:t>Camp muss existieren</w:t>
       </w:r>
     </w:p>
     <w:p>
@@ -4853,7 +4832,7 @@
         <w:rPr>
           <w:lang w:val="de-AT"/>
         </w:rPr>
-        <w:t>Akzeptanzkriterien (</w:t>
+        <w:t>Test Cases(</w:t>
       </w:r>
       <w:r>
         <w:rPr>
@@ -4865,81 +4844,12 @@
         <w:rPr>
           <w:lang w:val="de-AT"/>
         </w:rPr>
-        <w:t>bearbeiten)</w:t>
-      </w:r>
-    </w:p>
-    <w:p>
-      <w:pPr>
-        <w:rPr>
-          <w:lang w:val="de-AT"/>
-        </w:rPr>
-      </w:pPr>
-      <w:r>
-        <w:rPr>
-          <w:lang w:val="de-AT"/>
-        </w:rPr>
-        <w:t xml:space="preserve">Daten des </w:t>
-      </w:r>
-      <w:r>
-        <w:rPr>
-          <w:lang w:val="de-AT"/>
-        </w:rPr>
-        <w:t>Camps</w:t>
-      </w:r>
-      <w:r>
-        <w:rPr>
-          <w:lang w:val="de-AT"/>
-        </w:rPr>
-        <w:t xml:space="preserve"> müssen im System erfasst sein.</w:t>
-      </w:r>
-    </w:p>
-    <w:p>
-      <w:pPr>
-        <w:rPr>
-          <w:lang w:val="de-AT"/>
-        </w:rPr>
-      </w:pPr>
-      <w:r>
-        <w:rPr>
-          <w:lang w:val="de-AT"/>
-        </w:rPr>
-        <w:t>Die zu ändernden Daten müssen eingetragen werden.</w:t>
-      </w:r>
-    </w:p>
-    <w:p>
-      <w:pPr>
-        <w:pStyle w:val="berschrift2"/>
-        <w:rPr>
-          <w:lang w:val="de-AT"/>
-        </w:rPr>
-      </w:pPr>
-      <w:r>
-        <w:rPr>
-          <w:lang w:val="de-AT"/>
-        </w:rPr>
-        <w:t>Test Cases(</w:t>
-      </w:r>
-      <w:r>
-        <w:rPr>
-          <w:lang w:val="de-AT"/>
-        </w:rPr>
-        <w:t xml:space="preserve">Camp </w:t>
-      </w:r>
-      <w:r>
-        <w:rPr>
-          <w:lang w:val="de-AT"/>
-        </w:rPr>
-        <w:t>bearbeiten</w:t>
-      </w:r>
-      <w:r>
-        <w:rPr>
-          <w:lang w:val="de-AT"/>
-        </w:rPr>
-        <w:t>)</w:t>
-      </w:r>
-    </w:p>
-    <w:p>
-      <w:pPr>
+        <w:t>Anlegen):</w:t>
+      </w:r>
+    </w:p>
+    <w:p>
+      <w:pPr>
+        <w:spacing w:after="0"/>
         <w:rPr>
           <w:lang w:val="de-AT"/>
         </w:rPr>
@@ -4949,25 +4859,33 @@
           <w:b/>
           <w:lang w:val="de-AT"/>
         </w:rPr>
-        <w:t>Vorbedingung:</w:t>
-      </w:r>
-      <w:r>
-        <w:rPr>
-          <w:lang w:val="de-AT"/>
-        </w:rPr>
-        <w:t xml:space="preserve"> </w:t>
-      </w:r>
-      <w:r>
-        <w:rPr>
-          <w:lang w:val="de-AT"/>
-        </w:rPr>
-        <w:t>Camp</w:t>
-      </w:r>
-      <w:r>
-        <w:rPr>
-          <w:lang w:val="de-AT"/>
-        </w:rPr>
-        <w:t xml:space="preserve"> ist angelegt.</w:t>
+        <w:t>Vorbeidingung</w:t>
+      </w:r>
+      <w:r>
+        <w:rPr>
+          <w:lang w:val="de-AT"/>
+        </w:rPr>
+        <w:t>: Camp ist nicht angelegt</w:t>
+      </w:r>
+    </w:p>
+    <w:p>
+      <w:pPr>
+        <w:spacing w:after="0"/>
+        <w:rPr>
+          <w:lang w:val="de-AT"/>
+        </w:rPr>
+      </w:pPr>
+      <w:r>
+        <w:rPr>
+          <w:lang w:val="de-AT"/>
+        </w:rPr>
+        <w:tab/>
+      </w:r>
+      <w:r>
+        <w:rPr>
+          <w:lang w:val="de-AT"/>
+        </w:rPr>
+        <w:tab/>
       </w:r>
     </w:p>
     <w:p>
@@ -4981,37 +4899,13 @@
           <w:b/>
           <w:lang w:val="de-AT"/>
         </w:rPr>
-        <w:t>Aktion:</w:t>
-      </w:r>
-      <w:r>
-        <w:rPr>
-          <w:lang w:val="de-AT"/>
-        </w:rPr>
-        <w:t xml:space="preserve"> Administrator ändert Daten des </w:t>
-      </w:r>
-      <w:r>
-        <w:rPr>
-          <w:lang w:val="de-AT"/>
-        </w:rPr>
-        <w:t>Camp</w:t>
-      </w:r>
-      <w:r>
-        <w:rPr>
-          <w:lang w:val="de-AT"/>
-        </w:rPr>
-        <w:t>s</w:t>
-      </w:r>
-      <w:r>
-        <w:rPr>
-          <w:lang w:val="de-AT"/>
-        </w:rPr>
-        <w:t xml:space="preserve"> </w:t>
-      </w:r>
-      <w:r>
-        <w:rPr>
-          <w:lang w:val="de-AT"/>
-        </w:rPr>
-        <w:t>ab.</w:t>
+        <w:t>Aktion</w:t>
+      </w:r>
+      <w:r>
+        <w:rPr>
+          <w:lang w:val="de-AT"/>
+        </w:rPr>
+        <w:t xml:space="preserve">: Administrator legt ein Camp an </w:t>
       </w:r>
     </w:p>
     <w:p>
@@ -5025,31 +4919,102 @@
           <w:b/>
           <w:lang w:val="de-AT"/>
         </w:rPr>
-        <w:t>Ergebnis:</w:t>
-      </w:r>
-      <w:r>
-        <w:rPr>
-          <w:lang w:val="de-AT"/>
-        </w:rPr>
-        <w:t xml:space="preserve"> </w:t>
-      </w:r>
-      <w:r>
-        <w:rPr>
-          <w:lang w:val="de-AT"/>
-        </w:rPr>
-        <w:t>Camp</w:t>
-      </w:r>
-      <w:r>
-        <w:rPr>
-          <w:lang w:val="de-AT"/>
-        </w:rPr>
-        <w:t xml:space="preserve">daten </w:t>
-      </w:r>
-      <w:r>
-        <w:rPr>
-          <w:lang w:val="de-AT"/>
-        </w:rPr>
-        <w:t>wurden geändert und im System gespeichert.</w:t>
+        <w:t>Ergebnis</w:t>
+      </w:r>
+      <w:r>
+        <w:rPr>
+          <w:lang w:val="de-AT"/>
+        </w:rPr>
+        <w:t>: Camp wird eingefügt</w:t>
+      </w:r>
+    </w:p>
+    <w:p>
+      <w:pPr>
+        <w:rPr>
+          <w:lang w:val="de-AT"/>
+        </w:rPr>
+      </w:pPr>
+    </w:p>
+    <w:p>
+      <w:pPr>
+        <w:spacing w:after="0"/>
+        <w:rPr>
+          <w:lang w:val="de-AT"/>
+        </w:rPr>
+      </w:pPr>
+      <w:r>
+        <w:rPr>
+          <w:b/>
+          <w:lang w:val="de-AT"/>
+        </w:rPr>
+        <w:t xml:space="preserve">Vorbedingung: </w:t>
+      </w:r>
+      <w:r>
+        <w:rPr>
+          <w:lang w:val="de-AT"/>
+        </w:rPr>
+        <w:t>Camp ist angelegt</w:t>
+      </w:r>
+    </w:p>
+    <w:p>
+      <w:pPr>
+        <w:spacing w:after="0"/>
+        <w:rPr>
+          <w:lang w:val="de-AT"/>
+        </w:rPr>
+      </w:pPr>
+      <w:r>
+        <w:rPr>
+          <w:lang w:val="de-AT"/>
+        </w:rPr>
+        <w:tab/>
+      </w:r>
+    </w:p>
+    <w:p>
+      <w:pPr>
+        <w:rPr>
+          <w:lang w:val="de-AT"/>
+        </w:rPr>
+      </w:pPr>
+    </w:p>
+    <w:p>
+      <w:pPr>
+        <w:rPr>
+          <w:lang w:val="de-AT"/>
+        </w:rPr>
+      </w:pPr>
+      <w:r>
+        <w:rPr>
+          <w:b/>
+          <w:lang w:val="de-AT"/>
+        </w:rPr>
+        <w:t>Aktion</w:t>
+      </w:r>
+      <w:r>
+        <w:rPr>
+          <w:lang w:val="de-AT"/>
+        </w:rPr>
+        <w:t xml:space="preserve">: Administrator legt ein Camp an </w:t>
+      </w:r>
+    </w:p>
+    <w:p>
+      <w:pPr>
+        <w:rPr>
+          <w:lang w:val="de-AT"/>
+        </w:rPr>
+      </w:pPr>
+      <w:r>
+        <w:rPr>
+          <w:b/>
+          <w:lang w:val="de-AT"/>
+        </w:rPr>
+        <w:t>Ergebnis</w:t>
+      </w:r>
+      <w:r>
+        <w:rPr>
+          <w:lang w:val="de-AT"/>
+        </w:rPr>
+        <w:t>: Notifikation: Camp existiert bereits. Camp wird nicht angelegt</w:t>
       </w:r>
     </w:p>
     <w:p>
@@ -5068,50 +5033,15 @@
     <w:p>
       <w:pPr>
         <w:rPr>
-          <w:lang w:val="de-AT"/>
-        </w:rPr>
-      </w:pPr>
-      <w:r>
-        <w:rPr>
-          <w:lang w:val="de-AT"/>
-        </w:rPr>
-        <w:t xml:space="preserve">Der Name eines </w:t>
-      </w:r>
-      <w:r>
-        <w:rPr>
-          <w:lang w:val="de-AT"/>
-        </w:rPr>
-        <w:t>Camps</w:t>
-      </w:r>
-      <w:r>
-        <w:rPr>
-          <w:lang w:val="de-AT"/>
-        </w:rPr>
-        <w:t xml:space="preserve"> wurde fehlerhaft im System erfasst. Der Administrator sucht diese</w:t>
-      </w:r>
-      <w:r>
-        <w:rPr>
-          <w:lang w:val="de-AT"/>
-        </w:rPr>
-        <w:t xml:space="preserve">s Camp </w:t>
-      </w:r>
-      <w:r>
-        <w:rPr>
-          <w:lang w:val="de-AT"/>
-        </w:rPr>
-        <w:t xml:space="preserve">im System und korrigiert </w:t>
-      </w:r>
-      <w:r>
-        <w:rPr>
-          <w:lang w:val="de-AT"/>
-        </w:rPr>
-        <w:t>dessen</w:t>
-      </w:r>
-      <w:r>
-        <w:rPr>
-          <w:lang w:val="de-AT"/>
-        </w:rPr>
-        <w:t xml:space="preserve"> Namen. </w:t>
+          <w:vertAlign w:val="superscript"/>
+          <w:lang w:val="de-AT"/>
+        </w:rPr>
+      </w:pPr>
+      <w:r>
+        <w:rPr>
+          <w:lang w:val="de-AT"/>
+        </w:rPr>
+        <w:t>Ein neues Sportcamp wurde eröffnet und wird im System eingetragen.</w:t>
       </w:r>
     </w:p>
     <w:p>
@@ -5129,78 +5059,136 @@
         <w:rPr>
           <w:lang w:val="de-AT"/>
         </w:rPr>
+        <w:t>Camp bearbeiten</w:t>
+      </w:r>
+    </w:p>
+    <w:p>
+      <w:pPr>
+        <w:pStyle w:val="berschrift2"/>
+        <w:rPr>
+          <w:lang w:val="de-AT"/>
+        </w:rPr>
+      </w:pPr>
+      <w:r>
+        <w:rPr>
+          <w:lang w:val="de-AT"/>
+        </w:rPr>
+        <w:t>Akzeptanzkriterien (</w:t>
+      </w:r>
+      <w:r>
+        <w:rPr>
+          <w:lang w:val="de-AT"/>
+        </w:rPr>
+        <w:t xml:space="preserve">Camp </w:t>
+      </w:r>
+      <w:r>
+        <w:rPr>
+          <w:lang w:val="de-AT"/>
+        </w:rPr>
+        <w:t>bearbeiten)</w:t>
+      </w:r>
+    </w:p>
+    <w:p>
+      <w:pPr>
+        <w:rPr>
+          <w:lang w:val="de-AT"/>
+        </w:rPr>
+      </w:pPr>
+      <w:r>
+        <w:rPr>
+          <w:lang w:val="de-AT"/>
+        </w:rPr>
+        <w:t xml:space="preserve">Daten des </w:t>
+      </w:r>
+      <w:r>
+        <w:rPr>
+          <w:lang w:val="de-AT"/>
+        </w:rPr>
+        <w:t>Camps</w:t>
+      </w:r>
+      <w:r>
+        <w:rPr>
+          <w:lang w:val="de-AT"/>
+        </w:rPr>
+        <w:t xml:space="preserve"> müssen im System erfasst sein.</w:t>
+      </w:r>
+    </w:p>
+    <w:p>
+      <w:pPr>
+        <w:rPr>
+          <w:lang w:val="de-AT"/>
+        </w:rPr>
+      </w:pPr>
+      <w:r>
+        <w:rPr>
+          <w:lang w:val="de-AT"/>
+        </w:rPr>
+        <w:lastRenderedPageBreak/>
+        <w:t>Die zu ändernden Daten müssen eingetragen werden.</w:t>
+      </w:r>
+    </w:p>
+    <w:p>
+      <w:pPr>
+        <w:pStyle w:val="berschrift2"/>
+        <w:rPr>
+          <w:lang w:val="de-AT"/>
+        </w:rPr>
+      </w:pPr>
+      <w:r>
+        <w:rPr>
+          <w:lang w:val="de-AT"/>
+        </w:rPr>
+        <w:t>Test Cases(</w:t>
+      </w:r>
+      <w:r>
+        <w:rPr>
+          <w:lang w:val="de-AT"/>
+        </w:rPr>
+        <w:t xml:space="preserve">Camp </w:t>
+      </w:r>
+      <w:r>
+        <w:rPr>
+          <w:lang w:val="de-AT"/>
+        </w:rPr>
+        <w:t>bearbeiten</w:t>
+      </w:r>
+      <w:r>
+        <w:rPr>
+          <w:lang w:val="de-AT"/>
+        </w:rPr>
+        <w:t>)</w:t>
+      </w:r>
+    </w:p>
+    <w:p>
+      <w:pPr>
+        <w:rPr>
+          <w:lang w:val="de-AT"/>
+        </w:rPr>
+      </w:pPr>
+      <w:r>
+        <w:rPr>
+          <w:b/>
+          <w:lang w:val="de-AT"/>
+        </w:rPr>
+        <w:t>Vorbedingung:</w:t>
+      </w:r>
+      <w:r>
+        <w:rPr>
+          <w:lang w:val="de-AT"/>
+        </w:rPr>
+        <w:t xml:space="preserve"> </w:t>
+      </w:r>
+      <w:r>
+        <w:rPr>
+          <w:lang w:val="de-AT"/>
+        </w:rPr>
         <w:t>Camp</w:t>
       </w:r>
       <w:r>
         <w:rPr>
           <w:lang w:val="de-AT"/>
         </w:rPr>
-        <w:t xml:space="preserve"> löschen</w:t>
-      </w:r>
-    </w:p>
-    <w:p>
-      <w:pPr>
-        <w:pStyle w:val="berschrift2"/>
-        <w:rPr>
-          <w:lang w:val="de-AT"/>
-        </w:rPr>
-      </w:pPr>
-      <w:r>
-        <w:rPr>
-          <w:lang w:val="de-AT"/>
-        </w:rPr>
-        <w:t>Akzeptanzkriterien (</w:t>
-      </w:r>
-      <w:r>
-        <w:rPr>
-          <w:lang w:val="de-AT"/>
-        </w:rPr>
-        <w:t xml:space="preserve">Camp </w:t>
-      </w:r>
-      <w:r>
-        <w:rPr>
-          <w:lang w:val="de-AT"/>
-        </w:rPr>
-        <w:t>löschen)</w:t>
-      </w:r>
-    </w:p>
-    <w:p>
-      <w:pPr>
-        <w:rPr>
-          <w:lang w:val="de-AT"/>
-        </w:rPr>
-      </w:pPr>
-      <w:r>
-        <w:rPr>
-          <w:lang w:val="de-AT"/>
-        </w:rPr>
-        <w:t>Bei einem Klick auf den Löschen Button wird das ausgewählte Camp gelöscht</w:t>
-      </w:r>
-    </w:p>
-    <w:p>
-      <w:pPr>
-        <w:pStyle w:val="berschrift2"/>
-        <w:rPr>
-          <w:lang w:val="de-AT"/>
-        </w:rPr>
-      </w:pPr>
-      <w:r>
-        <w:rPr>
-          <w:lang w:val="de-AT"/>
-        </w:rPr>
-        <w:t>Test Cases(</w:t>
-      </w:r>
-      <w:r>
-        <w:rPr>
-          <w:lang w:val="de-AT"/>
-        </w:rPr>
-        <w:t xml:space="preserve">Camp </w:t>
-      </w:r>
-      <w:r>
-        <w:rPr>
-          <w:lang w:val="de-AT"/>
-        </w:rPr>
-        <w:t>löschen)</w:t>
+        <w:t xml:space="preserve"> ist angelegt.</w:t>
       </w:r>
     </w:p>
     <w:p>
@@ -5214,33 +5202,25 @@
           <w:b/>
           <w:lang w:val="de-AT"/>
         </w:rPr>
-        <w:t xml:space="preserve">Vorbedingung: </w:t>
-      </w:r>
-      <w:r>
-        <w:rPr>
-          <w:lang w:val="de-AT"/>
-        </w:rPr>
-        <w:t>Camp</w:t>
-      </w:r>
-      <w:r>
-        <w:rPr>
-          <w:lang w:val="de-AT"/>
-        </w:rPr>
-        <w:t xml:space="preserve"> ist angelegt.</w:t>
-      </w:r>
-    </w:p>
-    <w:p>
-      <w:pPr>
-        <w:rPr>
-          <w:lang w:val="de-AT"/>
-        </w:rPr>
-      </w:pPr>
-      <w:r>
-        <w:rPr>
-          <w:lang w:val="de-AT"/>
-        </w:rPr>
-        <w:lastRenderedPageBreak/>
-        <w:t>Camp existiert nicht mehr</w:t>
+        <w:t>Aktion:</w:t>
+      </w:r>
+      <w:r>
+        <w:rPr>
+          <w:lang w:val="de-AT"/>
+        </w:rPr>
+        <w:t xml:space="preserve"> Administrator ändert Daten des </w:t>
+      </w:r>
+      <w:r>
+        <w:rPr>
+          <w:lang w:val="de-AT"/>
+        </w:rPr>
+        <w:t xml:space="preserve">Camps </w:t>
+      </w:r>
+      <w:r>
+        <w:rPr>
+          <w:lang w:val="de-AT"/>
+        </w:rPr>
+        <w:t>ab.</w:t>
       </w:r>
     </w:p>
     <w:p>
@@ -5254,45 +5234,33 @@
           <w:b/>
           <w:lang w:val="de-AT"/>
         </w:rPr>
-        <w:t>Aktion:</w:t>
-      </w:r>
-      <w:r>
-        <w:rPr>
-          <w:lang w:val="de-AT"/>
-        </w:rPr>
-        <w:t xml:space="preserve"> Administrator löscht </w:t>
-      </w:r>
-      <w:r>
-        <w:rPr>
-          <w:lang w:val="de-AT"/>
-        </w:rPr>
-        <w:t>Camp</w:t>
-      </w:r>
-    </w:p>
-    <w:p>
-      <w:pPr>
-        <w:rPr>
-          <w:lang w:val="de-AT"/>
-        </w:rPr>
-      </w:pPr>
-      <w:r>
-        <w:rPr>
-          <w:b/>
-          <w:lang w:val="de-AT"/>
-        </w:rPr>
-        <w:t xml:space="preserve">Ergebnis: </w:t>
-      </w:r>
-      <w:r>
-        <w:rPr>
-          <w:lang w:val="de-AT"/>
-        </w:rPr>
-        <w:t>Camp</w:t>
-      </w:r>
-      <w:r>
-        <w:rPr>
-          <w:lang w:val="de-AT"/>
-        </w:rPr>
-        <w:t xml:space="preserve"> wurde vom System gelöscht.</w:t>
+        <w:t>Ergebnis:</w:t>
+      </w:r>
+      <w:r>
+        <w:rPr>
+          <w:lang w:val="de-AT"/>
+        </w:rPr>
+        <w:t xml:space="preserve"> </w:t>
+      </w:r>
+      <w:proofErr w:type="spellStart"/>
+      <w:r>
+        <w:rPr>
+          <w:lang w:val="de-AT"/>
+        </w:rPr>
+        <w:t>Campdaten</w:t>
+      </w:r>
+      <w:proofErr w:type="spellEnd"/>
+      <w:r>
+        <w:rPr>
+          <w:lang w:val="de-AT"/>
+        </w:rPr>
+        <w:t xml:space="preserve"> </w:t>
+      </w:r>
+      <w:r>
+        <w:rPr>
+          <w:lang w:val="de-AT"/>
+        </w:rPr>
+        <w:t>wurden geändert und im System gespeichert.</w:t>
       </w:r>
     </w:p>
     <w:p>
@@ -5318,13 +5286,43 @@
         <w:rPr>
           <w:lang w:val="de-AT"/>
         </w:rPr>
-        <w:t>Ein Camp wird geschlossen und deshalb aus dem System entfernt</w:t>
-      </w:r>
-      <w:r>
-        <w:rPr>
-          <w:lang w:val="de-AT"/>
-        </w:rPr>
-        <w:t>.</w:t>
+        <w:t xml:space="preserve">Der Name eines </w:t>
+      </w:r>
+      <w:r>
+        <w:rPr>
+          <w:lang w:val="de-AT"/>
+        </w:rPr>
+        <w:t>Camps</w:t>
+      </w:r>
+      <w:r>
+        <w:rPr>
+          <w:lang w:val="de-AT"/>
+        </w:rPr>
+        <w:t xml:space="preserve"> wurde fehlerhaft im System erfasst. Der Administrator sucht diese</w:t>
+      </w:r>
+      <w:r>
+        <w:rPr>
+          <w:lang w:val="de-AT"/>
+        </w:rPr>
+        <w:t xml:space="preserve">s Camp </w:t>
+      </w:r>
+      <w:r>
+        <w:rPr>
+          <w:lang w:val="de-AT"/>
+        </w:rPr>
+        <w:t xml:space="preserve">im System und korrigiert </w:t>
+      </w:r>
+      <w:r>
+        <w:rPr>
+          <w:lang w:val="de-AT"/>
+        </w:rPr>
+        <w:t>dessen</w:t>
+      </w:r>
+      <w:r>
+        <w:rPr>
+          <w:lang w:val="de-AT"/>
+        </w:rPr>
+        <w:t xml:space="preserve"> Namen. </w:t>
       </w:r>
     </w:p>
     <w:p>
@@ -5342,13 +5340,221 @@
         <w:rPr>
           <w:lang w:val="de-AT"/>
         </w:rPr>
+        <w:t>Camp löschen</w:t>
+      </w:r>
+    </w:p>
+    <w:p>
+      <w:pPr>
+        <w:pStyle w:val="berschrift2"/>
+        <w:rPr>
+          <w:lang w:val="de-AT"/>
+        </w:rPr>
+      </w:pPr>
+      <w:r>
+        <w:rPr>
+          <w:lang w:val="de-AT"/>
+        </w:rPr>
+        <w:t>Akzeptanzkriterien (</w:t>
+      </w:r>
+      <w:r>
+        <w:rPr>
+          <w:lang w:val="de-AT"/>
+        </w:rPr>
+        <w:t xml:space="preserve">Camp </w:t>
+      </w:r>
+      <w:r>
+        <w:rPr>
+          <w:lang w:val="de-AT"/>
+        </w:rPr>
+        <w:t>löschen)</w:t>
+      </w:r>
+    </w:p>
+    <w:p>
+      <w:pPr>
+        <w:rPr>
+          <w:lang w:val="de-AT"/>
+        </w:rPr>
+      </w:pPr>
+      <w:r>
+        <w:rPr>
+          <w:lang w:val="de-AT"/>
+        </w:rPr>
+        <w:t>Bei einem Klick auf den Löschen Button wird das ausgewählte Camp gelöscht</w:t>
+      </w:r>
+    </w:p>
+    <w:p>
+      <w:pPr>
+        <w:pStyle w:val="berschrift2"/>
+        <w:rPr>
+          <w:lang w:val="de-AT"/>
+        </w:rPr>
+      </w:pPr>
+      <w:r>
+        <w:rPr>
+          <w:lang w:val="de-AT"/>
+        </w:rPr>
+        <w:t>Test Cases(</w:t>
+      </w:r>
+      <w:r>
+        <w:rPr>
+          <w:lang w:val="de-AT"/>
+        </w:rPr>
+        <w:t xml:space="preserve">Camp </w:t>
+      </w:r>
+      <w:r>
+        <w:rPr>
+          <w:lang w:val="de-AT"/>
+        </w:rPr>
+        <w:t>löschen)</w:t>
+      </w:r>
+    </w:p>
+    <w:p>
+      <w:pPr>
+        <w:rPr>
+          <w:lang w:val="de-AT"/>
+        </w:rPr>
+      </w:pPr>
+      <w:r>
+        <w:rPr>
+          <w:b/>
+          <w:lang w:val="de-AT"/>
+        </w:rPr>
+        <w:t xml:space="preserve">Vorbedingung: </w:t>
+      </w:r>
+      <w:r>
+        <w:rPr>
+          <w:lang w:val="de-AT"/>
+        </w:rPr>
         <w:t>Camp</w:t>
       </w:r>
       <w:r>
         <w:rPr>
           <w:lang w:val="de-AT"/>
         </w:rPr>
-        <w:t>leiter eintragen</w:t>
+        <w:t xml:space="preserve"> ist angelegt.</w:t>
+      </w:r>
+    </w:p>
+    <w:p>
+      <w:pPr>
+        <w:rPr>
+          <w:lang w:val="de-AT"/>
+        </w:rPr>
+      </w:pPr>
+      <w:r>
+        <w:rPr>
+          <w:lang w:val="de-AT"/>
+        </w:rPr>
+        <w:t>Camp existiert nicht mehr</w:t>
+      </w:r>
+    </w:p>
+    <w:p>
+      <w:pPr>
+        <w:rPr>
+          <w:lang w:val="de-AT"/>
+        </w:rPr>
+      </w:pPr>
+      <w:r>
+        <w:rPr>
+          <w:b/>
+          <w:lang w:val="de-AT"/>
+        </w:rPr>
+        <w:t>Aktion:</w:t>
+      </w:r>
+      <w:r>
+        <w:rPr>
+          <w:lang w:val="de-AT"/>
+        </w:rPr>
+        <w:t xml:space="preserve"> Administrator löscht </w:t>
+      </w:r>
+      <w:r>
+        <w:rPr>
+          <w:lang w:val="de-AT"/>
+        </w:rPr>
+        <w:t>Camp</w:t>
+      </w:r>
+    </w:p>
+    <w:p>
+      <w:pPr>
+        <w:rPr>
+          <w:lang w:val="de-AT"/>
+        </w:rPr>
+      </w:pPr>
+      <w:r>
+        <w:rPr>
+          <w:b/>
+          <w:lang w:val="de-AT"/>
+        </w:rPr>
+        <w:t xml:space="preserve">Ergebnis: </w:t>
+      </w:r>
+      <w:r>
+        <w:rPr>
+          <w:lang w:val="de-AT"/>
+        </w:rPr>
+        <w:t>Camp</w:t>
+      </w:r>
+      <w:r>
+        <w:rPr>
+          <w:lang w:val="de-AT"/>
+        </w:rPr>
+        <w:t xml:space="preserve"> wurde vom System gelöscht.</w:t>
+      </w:r>
+    </w:p>
+    <w:p>
+      <w:pPr>
+        <w:rPr>
+          <w:lang w:val="de-AT"/>
+        </w:rPr>
+      </w:pPr>
+      <w:r>
+        <w:rPr>
+          <w:lang w:val="de-AT"/>
+        </w:rPr>
+        <w:t>BSP:</w:t>
+      </w:r>
+    </w:p>
+    <w:p>
+      <w:pPr>
+        <w:rPr>
+          <w:lang w:val="de-AT"/>
+        </w:rPr>
+      </w:pPr>
+      <w:r>
+        <w:rPr>
+          <w:lang w:val="de-AT"/>
+        </w:rPr>
+        <w:t>Ein Camp wird geschlossen und deshalb aus dem System entfernt</w:t>
+      </w:r>
+      <w:r>
+        <w:rPr>
+          <w:lang w:val="de-AT"/>
+        </w:rPr>
+        <w:t>.</w:t>
+      </w:r>
+    </w:p>
+    <w:p>
+      <w:pPr>
+        <w:pStyle w:val="berschrift1"/>
+        <w:numPr>
+          <w:ilvl w:val="0"/>
+          <w:numId w:val="6"/>
+        </w:numPr>
+        <w:rPr>
+          <w:lang w:val="de-AT"/>
+        </w:rPr>
+      </w:pPr>
+      <w:proofErr w:type="spellStart"/>
+      <w:r>
+        <w:rPr>
+          <w:lang w:val="de-AT"/>
+        </w:rPr>
+        <w:t>Campleiter</w:t>
+      </w:r>
+      <w:proofErr w:type="spellEnd"/>
+      <w:r>
+        <w:rPr>
+          <w:lang w:val="de-AT"/>
+        </w:rPr>
+        <w:t xml:space="preserve"> eintragen</w:t>
       </w:r>
     </w:p>
     <w:p>
@@ -5364,29 +5570,19 @@
         </w:rPr>
         <w:t>Akzeptanzkriterien (</w:t>
       </w:r>
-      <w:r>
-        <w:rPr>
-          <w:lang w:val="de-AT"/>
-        </w:rPr>
-        <w:t>Camp</w:t>
-      </w:r>
-      <w:r>
-        <w:rPr>
-          <w:lang w:val="de-AT"/>
-        </w:rPr>
-        <w:t>leiter</w:t>
-      </w:r>
-      <w:r>
-        <w:rPr>
-          <w:lang w:val="de-AT"/>
-        </w:rPr>
-        <w:t xml:space="preserve"> </w:t>
-      </w:r>
-      <w:r>
-        <w:rPr>
-          <w:lang w:val="de-AT"/>
-        </w:rPr>
-        <w:t>eintragen</w:t>
+      <w:proofErr w:type="spellStart"/>
+      <w:r>
+        <w:rPr>
+          <w:lang w:val="de-AT"/>
+        </w:rPr>
+        <w:t>Campleiter</w:t>
+      </w:r>
+      <w:proofErr w:type="spellEnd"/>
+      <w:r>
+        <w:rPr>
+          <w:lang w:val="de-AT"/>
+        </w:rPr>
+        <w:t xml:space="preserve"> eintragen</w:t>
       </w:r>
       <w:r>
         <w:rPr>
@@ -5405,7 +5601,21 @@
         <w:rPr>
           <w:lang w:val="de-AT"/>
         </w:rPr>
-        <w:t>Für ein angelegtes Camp muss ein angelegter User als Campleiter durch den Klick auf „Camp bearbeiten“ eingestellt werden können.</w:t>
+        <w:t xml:space="preserve">Für ein angelegtes Camp muss ein angelegter User als </w:t>
+      </w:r>
+      <w:proofErr w:type="spellStart"/>
+      <w:r>
+        <w:rPr>
+          <w:lang w:val="de-AT"/>
+        </w:rPr>
+        <w:t>Campleiter</w:t>
+      </w:r>
+      <w:proofErr w:type="spellEnd"/>
+      <w:r>
+        <w:rPr>
+          <w:lang w:val="de-AT"/>
+        </w:rPr>
+        <w:t xml:space="preserve"> durch den Klick auf „Camp bearbeiten“ eingestellt werden können.</w:t>
       </w:r>
     </w:p>
     <w:p>
@@ -5421,11 +5631,19 @@
         </w:rPr>
         <w:t>Test Cases(</w:t>
       </w:r>
-      <w:r>
-        <w:rPr>
-          <w:lang w:val="de-AT"/>
-        </w:rPr>
-        <w:t>Campleiter eintragen</w:t>
+      <w:proofErr w:type="spellStart"/>
+      <w:r>
+        <w:rPr>
+          <w:lang w:val="de-AT"/>
+        </w:rPr>
+        <w:t>Campleiter</w:t>
+      </w:r>
+      <w:proofErr w:type="spellEnd"/>
+      <w:r>
+        <w:rPr>
+          <w:lang w:val="de-AT"/>
+        </w:rPr>
+        <w:t xml:space="preserve"> eintragen</w:t>
       </w:r>
       <w:r>
         <w:rPr>
@@ -5502,7 +5720,21 @@
         <w:rPr>
           <w:lang w:val="de-AT"/>
         </w:rPr>
-        <w:t>legt Campleiter fest</w:t>
+        <w:t xml:space="preserve">legt </w:t>
+      </w:r>
+      <w:proofErr w:type="spellStart"/>
+      <w:r>
+        <w:rPr>
+          <w:lang w:val="de-AT"/>
+        </w:rPr>
+        <w:t>Campleiter</w:t>
+      </w:r>
+      <w:proofErr w:type="spellEnd"/>
+      <w:r>
+        <w:rPr>
+          <w:lang w:val="de-AT"/>
+        </w:rPr>
+        <w:t xml:space="preserve"> fest</w:t>
       </w:r>
     </w:p>
     <w:p>
@@ -5528,7 +5760,21 @@
         <w:rPr>
           <w:lang w:val="de-AT"/>
         </w:rPr>
-        <w:t>wird als Campleiter festgelegt</w:t>
+        <w:t xml:space="preserve">wird als </w:t>
+      </w:r>
+      <w:proofErr w:type="spellStart"/>
+      <w:r>
+        <w:rPr>
+          <w:lang w:val="de-AT"/>
+        </w:rPr>
+        <w:t>Campleiter</w:t>
+      </w:r>
+      <w:proofErr w:type="spellEnd"/>
+      <w:r>
+        <w:rPr>
+          <w:lang w:val="de-AT"/>
+        </w:rPr>
+        <w:t xml:space="preserve"> festgelegt</w:t>
       </w:r>
     </w:p>
     <w:p>
@@ -5554,10 +5800,36 @@
         <w:rPr>
           <w:lang w:val="de-AT"/>
         </w:rPr>
-        <w:t>Ein bestehendes Camp wechselt den Campleiter. Dieser wird durch die Funktion „Camp bearbeiten“ umgetragen.</w:t>
-      </w:r>
-      <w:bookmarkStart w:id="0" w:name="_GoBack"/>
-      <w:bookmarkEnd w:id="0"/>
+        <w:t xml:space="preserve">Ein bestehendes Camp wechselt den </w:t>
+      </w:r>
+      <w:proofErr w:type="spellStart"/>
+      <w:r>
+        <w:rPr>
+          <w:lang w:val="de-AT"/>
+        </w:rPr>
+        <w:t>Campleiter</w:t>
+      </w:r>
+      <w:proofErr w:type="spellEnd"/>
+      <w:r>
+        <w:rPr>
+          <w:lang w:val="de-AT"/>
+        </w:rPr>
+        <w:t xml:space="preserve">. Dieser wird durch die Funktion „Camp bearbeiten“ </w:t>
+      </w:r>
+      <w:proofErr w:type="spellStart"/>
+      <w:r>
+        <w:rPr>
+          <w:lang w:val="de-AT"/>
+        </w:rPr>
+        <w:t>umgetragen</w:t>
+      </w:r>
+      <w:proofErr w:type="spellEnd"/>
+      <w:r>
+        <w:rPr>
+          <w:lang w:val="de-AT"/>
+        </w:rPr>
+        <w:t>.</w:t>
+      </w:r>
     </w:p>
     <w:p>
       <w:pPr>
@@ -5646,7 +5918,15 @@
     </w:r>
     <w:r>
       <w:tab/>
-      <w:t>Salcher Thomas, Eder Rene, Hohenwarter Philipp, Zerza Philip</w:t>
+      <w:t xml:space="preserve">Salcher Thomas, Eder Rene, </w:t>
+    </w:r>
+    <w:proofErr w:type="spellStart"/>
+    <w:r>
+      <w:t>Hohenwarter</w:t>
+    </w:r>
+    <w:proofErr w:type="spellEnd"/>
+    <w:r>
+      <w:t xml:space="preserve"> Philipp, Zerza Philip</w:t>
     </w:r>
   </w:p>
 </w:ftr>
@@ -7262,7 +7542,7 @@
 </file>
 
 <file path=customXml/itemProps1.xml><?xml version="1.0" encoding="utf-8"?>
-<ds:datastoreItem xmlns:ds="http://schemas.openxmlformats.org/officeDocument/2006/customXml" ds:itemID="{3956B64E-A76D-45CE-A6C8-07DB3E311A2F}">
+<ds:datastoreItem xmlns:ds="http://schemas.openxmlformats.org/officeDocument/2006/customXml" ds:itemID="{E31D11BD-A3A4-4260-AACA-FB94A7E68B79}">
   <ds:schemaRefs>
     <ds:schemaRef ds:uri="http://schemas.openxmlformats.org/officeDocument/2006/bibliography"/>
   </ds:schemaRefs>

</xml_diff>

<commit_message>
+ Activity + UserStories (8)
</commit_message>
<xml_diff>
--- a/Use Cases/User_Stories.docx
+++ b/Use Cases/User_Stories.docx
@@ -1,6 +1,6 @@
 
 <file path=word/document.xml><?xml version="1.0" encoding="utf-8"?>
-<w:document xmlns:wpc="http://schemas.microsoft.com/office/word/2010/wordprocessingCanvas" xmlns:cx="http://schemas.microsoft.com/office/drawing/2014/chartex" xmlns:cx1="http://schemas.microsoft.com/office/drawing/2015/9/8/chartex" xmlns:cx2="http://schemas.microsoft.com/office/drawing/2015/10/21/chartex" xmlns:cx3="http://schemas.microsoft.com/office/drawing/2016/5/9/chartex" xmlns:cx4="http://schemas.microsoft.com/office/drawing/2016/5/10/chartex" xmlns:cx5="http://schemas.microsoft.com/office/drawing/2016/5/11/chartex" xmlns:cx6="http://schemas.microsoft.com/office/drawing/2016/5/12/chartex" xmlns:cx7="http://schemas.microsoft.com/office/drawing/2016/5/13/chartex" xmlns:cx8="http://schemas.microsoft.com/office/drawing/2016/5/14/chartex" xmlns:mc="http://schemas.openxmlformats.org/markup-compatibility/2006" xmlns:aink="http://schemas.microsoft.com/office/drawing/2016/ink" xmlns:am3d="http://schemas.microsoft.com/office/drawing/2017/model3d" xmlns:o="urn:schemas-microsoft-com:office:office" xmlns:r="http://schemas.openxmlformats.org/officeDocument/2006/relationships" xmlns:m="http://schemas.openxmlformats.org/officeDocument/2006/math" xmlns:v="urn:schemas-microsoft-com:vml" xmlns:wp14="http://schemas.microsoft.com/office/word/2010/wordprocessingDrawing" xmlns:wp="http://schemas.openxmlformats.org/drawingml/2006/wordprocessingDrawing" xmlns:w10="urn:schemas-microsoft-com:office:word" xmlns:w="http://schemas.openxmlformats.org/wordprocessingml/2006/main" xmlns:w14="http://schemas.microsoft.com/office/word/2010/wordml" xmlns:w15="http://schemas.microsoft.com/office/word/2012/wordml" xmlns:w16cex="http://schemas.microsoft.com/office/word/2018/wordml/cex" xmlns:w16cid="http://schemas.microsoft.com/office/word/2016/wordml/cid" xmlns:w16="http://schemas.microsoft.com/office/word/2018/wordml" xmlns:w16se="http://schemas.microsoft.com/office/word/2015/wordml/symex" xmlns:wpg="http://schemas.microsoft.com/office/word/2010/wordprocessingGroup" xmlns:wpi="http://schemas.microsoft.com/office/word/2010/wordprocessingInk" xmlns:wne="http://schemas.microsoft.com/office/word/2006/wordml" xmlns:wps="http://schemas.microsoft.com/office/word/2010/wordprocessingShape" mc:Ignorable="w14 w15 w16se w16cid w16 w16cex wp14">
+<w:document xmlns:wpc="http://schemas.microsoft.com/office/word/2010/wordprocessingCanvas" xmlns:cx="http://schemas.microsoft.com/office/drawing/2014/chartex" xmlns:cx1="http://schemas.microsoft.com/office/drawing/2015/9/8/chartex" xmlns:cx2="http://schemas.microsoft.com/office/drawing/2015/10/21/chartex" xmlns:cx3="http://schemas.microsoft.com/office/drawing/2016/5/9/chartex" xmlns:cx4="http://schemas.microsoft.com/office/drawing/2016/5/10/chartex" xmlns:cx5="http://schemas.microsoft.com/office/drawing/2016/5/11/chartex" xmlns:cx6="http://schemas.microsoft.com/office/drawing/2016/5/12/chartex" xmlns:cx7="http://schemas.microsoft.com/office/drawing/2016/5/13/chartex" xmlns:cx8="http://schemas.microsoft.com/office/drawing/2016/5/14/chartex" xmlns:mc="http://schemas.openxmlformats.org/markup-compatibility/2006" xmlns:aink="http://schemas.microsoft.com/office/drawing/2016/ink" xmlns:am3d="http://schemas.microsoft.com/office/drawing/2017/model3d" xmlns:o="urn:schemas-microsoft-com:office:office" xmlns:r="http://schemas.openxmlformats.org/officeDocument/2006/relationships" xmlns:m="http://schemas.openxmlformats.org/officeDocument/2006/math" xmlns:v="urn:schemas-microsoft-com:vml" xmlns:wp14="http://schemas.microsoft.com/office/word/2010/wordprocessingDrawing" xmlns:wp="http://schemas.openxmlformats.org/drawingml/2006/wordprocessingDrawing" xmlns:w10="urn:schemas-microsoft-com:office:word" xmlns:w="http://schemas.openxmlformats.org/wordprocessingml/2006/main" xmlns:w14="http://schemas.microsoft.com/office/word/2010/wordml" xmlns:w15="http://schemas.microsoft.com/office/word/2012/wordml" xmlns:w16cid="http://schemas.microsoft.com/office/word/2016/wordml/cid" xmlns:w16se="http://schemas.microsoft.com/office/word/2015/wordml/symex" xmlns:wpg="http://schemas.microsoft.com/office/word/2010/wordprocessingGroup" xmlns:wpi="http://schemas.microsoft.com/office/word/2010/wordprocessingInk" xmlns:wne="http://schemas.microsoft.com/office/word/2006/wordml" xmlns:wps="http://schemas.microsoft.com/office/word/2010/wordprocessingShape" mc:Ignorable="w14 w15 w16se w16cid wp14">
   <w:body>
     <w:p>
       <w:pPr>
@@ -5781,13 +5781,1840 @@
           <w:lang w:val="de-AT"/>
         </w:rPr>
       </w:pPr>
-    </w:p>
-    <w:p>
-      <w:pPr>
-        <w:rPr>
-          <w:lang w:val="de-AT"/>
-        </w:rPr>
-      </w:pPr>
+      <w:r>
+        <w:rPr>
+          <w:lang w:val="de-AT"/>
+        </w:rPr>
+        <w:br w:type="page"/>
+      </w:r>
+    </w:p>
+    <w:p>
+      <w:pPr>
+        <w:rPr>
+          <w:lang w:val="de-AT"/>
+        </w:rPr>
+      </w:pPr>
+    </w:p>
+    <w:p>
+      <w:pPr>
+        <w:rPr>
+          <w:lang w:val="de-AT"/>
+        </w:rPr>
+      </w:pPr>
+    </w:p>
+    <w:p>
+      <w:pPr>
+        <w:pStyle w:val="berschrift3"/>
+        <w:rPr>
+          <w:lang w:val="de-AT"/>
+        </w:rPr>
+      </w:pPr>
+      <w:bookmarkStart w:id="0" w:name="_Toc38913999"/>
+      <w:r>
+        <w:rPr>
+          <w:lang w:val="de-AT"/>
+        </w:rPr>
+        <w:t xml:space="preserve">7) </w:t>
+      </w:r>
+      <w:proofErr w:type="spellStart"/>
+      <w:r>
+        <w:rPr>
+          <w:lang w:val="de-AT"/>
+        </w:rPr>
+        <w:t>Notification</w:t>
+      </w:r>
+      <w:proofErr w:type="spellEnd"/>
+      <w:r>
+        <w:rPr>
+          <w:lang w:val="de-AT"/>
+        </w:rPr>
+        <w:t xml:space="preserve"> hinzufügen</w:t>
+      </w:r>
+      <w:bookmarkEnd w:id="0"/>
+    </w:p>
+    <w:p>
+      <w:pPr>
+        <w:pStyle w:val="berschrift4"/>
+        <w:rPr>
+          <w:lang w:val="de-AT"/>
+        </w:rPr>
+      </w:pPr>
+      <w:r>
+        <w:rPr>
+          <w:lang w:val="de-AT"/>
+        </w:rPr>
+        <w:t>Akzeptanzkriterien (</w:t>
+      </w:r>
+      <w:proofErr w:type="spellStart"/>
+      <w:r>
+        <w:rPr>
+          <w:lang w:val="de-AT"/>
+        </w:rPr>
+        <w:t>Notification</w:t>
+      </w:r>
+      <w:proofErr w:type="spellEnd"/>
+      <w:r>
+        <w:rPr>
+          <w:lang w:val="de-AT"/>
+        </w:rPr>
+        <w:t xml:space="preserve"> hinzufügen)</w:t>
+      </w:r>
+    </w:p>
+    <w:p>
+      <w:pPr>
+        <w:rPr>
+          <w:lang w:val="de-AT"/>
+        </w:rPr>
+      </w:pPr>
+      <w:r>
+        <w:rPr>
+          <w:lang w:val="de-AT"/>
+        </w:rPr>
+        <w:t xml:space="preserve">Über die Navigation ist die Informationsseite aufrufbar. In dieser können </w:t>
+      </w:r>
+      <w:proofErr w:type="spellStart"/>
+      <w:r>
+        <w:rPr>
+          <w:lang w:val="de-AT"/>
+        </w:rPr>
+        <w:t>Campleiter</w:t>
+      </w:r>
+      <w:proofErr w:type="spellEnd"/>
+      <w:r>
+        <w:rPr>
+          <w:lang w:val="de-AT"/>
+        </w:rPr>
+        <w:t xml:space="preserve"> und Administratoren Notifikationen hinzufügen. Dabei wird eine Überschrift und eine Nachricht eingegeben und für alle Mitarbeiter angezeigt.</w:t>
+      </w:r>
+    </w:p>
+    <w:p>
+      <w:pPr>
+        <w:pStyle w:val="berschrift4"/>
+        <w:rPr>
+          <w:lang w:val="de-AT"/>
+        </w:rPr>
+      </w:pPr>
+      <w:r>
+        <w:rPr>
+          <w:lang w:val="de-AT"/>
+        </w:rPr>
+        <w:t>Test Cases (</w:t>
+      </w:r>
+      <w:proofErr w:type="spellStart"/>
+      <w:r>
+        <w:rPr>
+          <w:lang w:val="de-AT"/>
+        </w:rPr>
+        <w:t>Notification</w:t>
+      </w:r>
+      <w:proofErr w:type="spellEnd"/>
+      <w:r>
+        <w:rPr>
+          <w:lang w:val="de-AT"/>
+        </w:rPr>
+        <w:t xml:space="preserve"> hinzufügen)</w:t>
+      </w:r>
+    </w:p>
+    <w:p>
+      <w:pPr>
+        <w:rPr>
+          <w:lang w:val="de-AT"/>
+        </w:rPr>
+      </w:pPr>
+      <w:r>
+        <w:rPr>
+          <w:b/>
+          <w:lang w:val="de-AT"/>
+        </w:rPr>
+        <w:t xml:space="preserve">Vorbedingung: </w:t>
+      </w:r>
+      <w:r>
+        <w:rPr>
+          <w:lang w:val="de-AT"/>
+        </w:rPr>
+        <w:t>Mitarbeiter ist angelegt.</w:t>
+      </w:r>
+    </w:p>
+    <w:p>
+      <w:pPr>
+        <w:rPr>
+          <w:lang w:val="de-AT"/>
+        </w:rPr>
+      </w:pPr>
+      <w:r>
+        <w:rPr>
+          <w:lang w:val="de-AT"/>
+        </w:rPr>
+        <w:tab/>
+      </w:r>
+      <w:r>
+        <w:rPr>
+          <w:lang w:val="de-AT"/>
+        </w:rPr>
+        <w:tab/>
+        <w:t xml:space="preserve">Mitarbeiter ist </w:t>
+      </w:r>
+      <w:proofErr w:type="spellStart"/>
+      <w:r>
+        <w:rPr>
+          <w:lang w:val="de-AT"/>
+        </w:rPr>
+        <w:t>Campleiter</w:t>
+      </w:r>
+      <w:proofErr w:type="spellEnd"/>
+      <w:r>
+        <w:rPr>
+          <w:lang w:val="de-AT"/>
+        </w:rPr>
+        <w:t xml:space="preserve"> oder Administrator</w:t>
+      </w:r>
+    </w:p>
+    <w:p>
+      <w:pPr>
+        <w:rPr>
+          <w:lang w:val="de-AT"/>
+        </w:rPr>
+      </w:pPr>
+      <w:r>
+        <w:rPr>
+          <w:lang w:val="de-AT"/>
+        </w:rPr>
+        <w:tab/>
+      </w:r>
+      <w:r>
+        <w:rPr>
+          <w:lang w:val="de-AT"/>
+        </w:rPr>
+        <w:tab/>
+      </w:r>
+    </w:p>
+    <w:p>
+      <w:pPr>
+        <w:rPr>
+          <w:lang w:val="de-AT"/>
+        </w:rPr>
+      </w:pPr>
+      <w:r>
+        <w:rPr>
+          <w:b/>
+          <w:lang w:val="de-AT"/>
+        </w:rPr>
+        <w:t>Aktion:</w:t>
+      </w:r>
+      <w:r>
+        <w:rPr>
+          <w:lang w:val="de-AT"/>
+        </w:rPr>
+        <w:t xml:space="preserve"> Administrator/</w:t>
+      </w:r>
+      <w:proofErr w:type="spellStart"/>
+      <w:r>
+        <w:rPr>
+          <w:lang w:val="de-AT"/>
+        </w:rPr>
+        <w:t>Campleiter</w:t>
+      </w:r>
+      <w:proofErr w:type="spellEnd"/>
+      <w:r>
+        <w:rPr>
+          <w:lang w:val="de-AT"/>
+        </w:rPr>
+        <w:t xml:space="preserve"> trägt Überschrift und Nachricht in den </w:t>
+      </w:r>
+      <w:proofErr w:type="spellStart"/>
+      <w:r>
+        <w:rPr>
+          <w:lang w:val="de-AT"/>
+        </w:rPr>
+        <w:t>Notification</w:t>
+      </w:r>
+      <w:proofErr w:type="spellEnd"/>
+      <w:r>
+        <w:rPr>
+          <w:lang w:val="de-AT"/>
+        </w:rPr>
+        <w:t xml:space="preserve"> Hub ein.</w:t>
+      </w:r>
+    </w:p>
+    <w:p>
+      <w:pPr>
+        <w:rPr>
+          <w:lang w:val="de-AT"/>
+        </w:rPr>
+      </w:pPr>
+      <w:r>
+        <w:rPr>
+          <w:b/>
+          <w:lang w:val="de-AT"/>
+        </w:rPr>
+        <w:t xml:space="preserve">Ergebnis: </w:t>
+      </w:r>
+      <w:r>
+        <w:rPr>
+          <w:lang w:val="de-AT"/>
+        </w:rPr>
+        <w:t>Nachricht wird allen Mitarbeitern angezeigt.</w:t>
+      </w:r>
+    </w:p>
+    <w:p>
+      <w:pPr>
+        <w:rPr>
+          <w:lang w:val="de-AT"/>
+        </w:rPr>
+      </w:pPr>
+      <w:r>
+        <w:rPr>
+          <w:lang w:val="de-AT"/>
+        </w:rPr>
+        <w:t>Bsp.:</w:t>
+      </w:r>
+    </w:p>
+    <w:p>
+      <w:pPr>
+        <w:rPr>
+          <w:lang w:val="de-AT"/>
+        </w:rPr>
+      </w:pPr>
+      <w:r>
+        <w:rPr>
+          <w:lang w:val="de-AT"/>
+        </w:rPr>
+        <w:t xml:space="preserve">Ein bestehender </w:t>
+      </w:r>
+      <w:proofErr w:type="spellStart"/>
+      <w:r>
+        <w:rPr>
+          <w:lang w:val="de-AT"/>
+        </w:rPr>
+        <w:t>Campleiter</w:t>
+      </w:r>
+      <w:proofErr w:type="spellEnd"/>
+      <w:r>
+        <w:rPr>
+          <w:lang w:val="de-AT"/>
+        </w:rPr>
+        <w:t xml:space="preserve"> möchte auf den kommenden Feiertag aufmerksam machen und verfasst eine Information auf der Informationsseite.</w:t>
+      </w:r>
+    </w:p>
+    <w:p>
+      <w:pPr>
+        <w:pStyle w:val="berschrift3"/>
+        <w:rPr>
+          <w:lang w:val="de-AT"/>
+        </w:rPr>
+      </w:pPr>
+      <w:bookmarkStart w:id="1" w:name="_Toc38914000"/>
+      <w:r>
+        <w:rPr>
+          <w:lang w:val="de-AT"/>
+        </w:rPr>
+        <w:t xml:space="preserve">18) </w:t>
+      </w:r>
+      <w:r>
+        <w:rPr>
+          <w:lang w:val="de-AT"/>
+        </w:rPr>
+        <w:t>Urlaub eintragen</w:t>
+      </w:r>
+      <w:bookmarkEnd w:id="1"/>
+    </w:p>
+    <w:p>
+      <w:pPr>
+        <w:pStyle w:val="berschrift4"/>
+        <w:rPr>
+          <w:lang w:val="de-AT"/>
+        </w:rPr>
+      </w:pPr>
+      <w:r>
+        <w:rPr>
+          <w:lang w:val="de-AT"/>
+        </w:rPr>
+        <w:t>Akzeptanzkriterien (Urlaub eintragen)</w:t>
+      </w:r>
+    </w:p>
+    <w:p>
+      <w:pPr>
+        <w:rPr>
+          <w:lang w:val="de-AT"/>
+        </w:rPr>
+      </w:pPr>
+      <w:r>
+        <w:rPr>
+          <w:lang w:val="de-AT"/>
+        </w:rPr>
+        <w:t>Im Kalender auf der „Arbeitszeiten anzeigen“ Seite kann man mit einem Klick auf den grünen Urlaub Button seinen Urlaubsantrag für den selektierten Tag einfügen.</w:t>
+      </w:r>
+    </w:p>
+    <w:p>
+      <w:pPr>
+        <w:pStyle w:val="berschrift4"/>
+        <w:rPr>
+          <w:lang w:val="de-AT"/>
+        </w:rPr>
+      </w:pPr>
+      <w:r>
+        <w:rPr>
+          <w:lang w:val="de-AT"/>
+        </w:rPr>
+        <w:t>Test Cases (Urlaub eintragen)</w:t>
+      </w:r>
+    </w:p>
+    <w:p>
+      <w:pPr>
+        <w:rPr>
+          <w:lang w:val="de-AT"/>
+        </w:rPr>
+      </w:pPr>
+      <w:r>
+        <w:rPr>
+          <w:b/>
+          <w:lang w:val="de-AT"/>
+        </w:rPr>
+        <w:t xml:space="preserve">Vorbedingung: </w:t>
+      </w:r>
+      <w:r>
+        <w:rPr>
+          <w:lang w:val="de-AT"/>
+        </w:rPr>
+        <w:t>Mitarbeiter ist angelegt.</w:t>
+      </w:r>
+    </w:p>
+    <w:p>
+      <w:pPr>
+        <w:rPr>
+          <w:lang w:val="de-AT"/>
+        </w:rPr>
+      </w:pPr>
+      <w:r>
+        <w:rPr>
+          <w:lang w:val="de-AT"/>
+        </w:rPr>
+        <w:tab/>
+      </w:r>
+      <w:r>
+        <w:rPr>
+          <w:lang w:val="de-AT"/>
+        </w:rPr>
+        <w:tab/>
+        <w:t>Tag liegt in der Zukunft.</w:t>
+      </w:r>
+    </w:p>
+    <w:p>
+      <w:pPr>
+        <w:rPr>
+          <w:lang w:val="de-AT"/>
+        </w:rPr>
+      </w:pPr>
+      <w:r>
+        <w:rPr>
+          <w:lang w:val="de-AT"/>
+        </w:rPr>
+        <w:tab/>
+      </w:r>
+      <w:r>
+        <w:rPr>
+          <w:lang w:val="de-AT"/>
+        </w:rPr>
+        <w:tab/>
+        <w:t>Tag ist kein Feiertag oder freier Tag.</w:t>
+      </w:r>
+    </w:p>
+    <w:p>
+      <w:pPr>
+        <w:rPr>
+          <w:lang w:val="de-AT"/>
+        </w:rPr>
+      </w:pPr>
+      <w:r>
+        <w:rPr>
+          <w:lang w:val="de-AT"/>
+        </w:rPr>
+        <w:tab/>
+      </w:r>
+      <w:r>
+        <w:rPr>
+          <w:lang w:val="de-AT"/>
+        </w:rPr>
+        <w:tab/>
+      </w:r>
+    </w:p>
+    <w:p>
+      <w:pPr>
+        <w:rPr>
+          <w:lang w:val="de-AT"/>
+        </w:rPr>
+      </w:pPr>
+      <w:r>
+        <w:rPr>
+          <w:b/>
+          <w:lang w:val="de-AT"/>
+        </w:rPr>
+        <w:t>Aktion:</w:t>
+      </w:r>
+      <w:r>
+        <w:rPr>
+          <w:lang w:val="de-AT"/>
+        </w:rPr>
+        <w:t xml:space="preserve"> Mitarbeiter klickt beim gewünschten Datum den Urlaub beantragen Button</w:t>
+      </w:r>
+    </w:p>
+    <w:p>
+      <w:pPr>
+        <w:rPr>
+          <w:lang w:val="de-AT"/>
+        </w:rPr>
+      </w:pPr>
+      <w:r>
+        <w:rPr>
+          <w:b/>
+          <w:lang w:val="de-AT"/>
+        </w:rPr>
+        <w:t xml:space="preserve">Ergebnis: </w:t>
+      </w:r>
+      <w:r>
+        <w:rPr>
+          <w:lang w:val="de-AT"/>
+        </w:rPr>
+        <w:t>Urlaub für Mitarbeiter wird am bestimmten Tag eingetragen.</w:t>
+      </w:r>
+    </w:p>
+    <w:p>
+      <w:pPr>
+        <w:rPr>
+          <w:lang w:val="de-AT"/>
+        </w:rPr>
+      </w:pPr>
+      <w:r>
+        <w:rPr>
+          <w:lang w:val="de-AT"/>
+        </w:rPr>
+        <w:t>Bsp.:</w:t>
+      </w:r>
+    </w:p>
+    <w:p>
+      <w:pPr>
+        <w:rPr>
+          <w:lang w:val="de-AT"/>
+        </w:rPr>
+      </w:pPr>
+      <w:r>
+        <w:rPr>
+          <w:lang w:val="de-AT"/>
+        </w:rPr>
+        <w:t>Ein Mitarbeiter möchte am kommenden Freitag einen Tag frei und beantragt diesen im Kalender.</w:t>
+      </w:r>
+    </w:p>
+    <w:p>
+      <w:pPr>
+        <w:pStyle w:val="berschrift3"/>
+        <w:rPr>
+          <w:lang w:val="de-AT"/>
+        </w:rPr>
+      </w:pPr>
+      <w:bookmarkStart w:id="2" w:name="_Toc38914001"/>
+      <w:r>
+        <w:rPr>
+          <w:lang w:val="de-AT"/>
+        </w:rPr>
+        <w:t xml:space="preserve">20) </w:t>
+      </w:r>
+      <w:r>
+        <w:rPr>
+          <w:lang w:val="de-AT"/>
+        </w:rPr>
+        <w:t>Aufzeichnungen durchblättern</w:t>
+      </w:r>
+      <w:bookmarkEnd w:id="2"/>
+    </w:p>
+    <w:p>
+      <w:pPr>
+        <w:pStyle w:val="berschrift4"/>
+        <w:rPr>
+          <w:lang w:val="de-AT"/>
+        </w:rPr>
+      </w:pPr>
+      <w:r>
+        <w:rPr>
+          <w:lang w:val="de-AT"/>
+        </w:rPr>
+        <w:t>Akzeptanzkriterien (Aufzeichnungen durchblättern)</w:t>
+      </w:r>
+    </w:p>
+    <w:p>
+      <w:pPr>
+        <w:rPr>
+          <w:lang w:val="de-AT"/>
+        </w:rPr>
+      </w:pPr>
+      <w:r>
+        <w:rPr>
+          <w:lang w:val="de-AT"/>
+        </w:rPr>
+        <w:t xml:space="preserve">Im Kalender kann man zwischen den Wochen blättern. </w:t>
+      </w:r>
+    </w:p>
+    <w:p>
+      <w:pPr>
+        <w:pStyle w:val="berschrift4"/>
+        <w:rPr>
+          <w:lang w:val="de-AT"/>
+        </w:rPr>
+      </w:pPr>
+      <w:r>
+        <w:rPr>
+          <w:lang w:val="de-AT"/>
+        </w:rPr>
+        <w:t>Test Cases (Aufzeichnungen durchblättern)</w:t>
+      </w:r>
+    </w:p>
+    <w:p>
+      <w:pPr>
+        <w:rPr>
+          <w:lang w:val="de-AT"/>
+        </w:rPr>
+      </w:pPr>
+      <w:r>
+        <w:rPr>
+          <w:b/>
+          <w:lang w:val="de-AT"/>
+        </w:rPr>
+        <w:t xml:space="preserve">Vorbedingung: </w:t>
+      </w:r>
+      <w:r>
+        <w:rPr>
+          <w:lang w:val="de-AT"/>
+        </w:rPr>
+        <w:t>Mitarbeiter ist angelegt.</w:t>
+      </w:r>
+    </w:p>
+    <w:p>
+      <w:pPr>
+        <w:rPr>
+          <w:lang w:val="de-AT"/>
+        </w:rPr>
+      </w:pPr>
+      <w:r>
+        <w:rPr>
+          <w:lang w:val="de-AT"/>
+        </w:rPr>
+        <w:tab/>
+      </w:r>
+      <w:r>
+        <w:rPr>
+          <w:lang w:val="de-AT"/>
+        </w:rPr>
+        <w:tab/>
+        <w:t>Mitarbeiter ist eingeloggt.</w:t>
+      </w:r>
+    </w:p>
+    <w:p>
+      <w:pPr>
+        <w:rPr>
+          <w:lang w:val="de-AT"/>
+        </w:rPr>
+      </w:pPr>
+      <w:r>
+        <w:rPr>
+          <w:lang w:val="de-AT"/>
+        </w:rPr>
+        <w:tab/>
+      </w:r>
+      <w:r>
+        <w:rPr>
+          <w:lang w:val="de-AT"/>
+        </w:rPr>
+        <w:tab/>
+      </w:r>
+    </w:p>
+    <w:p>
+      <w:pPr>
+        <w:rPr>
+          <w:lang w:val="de-AT"/>
+        </w:rPr>
+      </w:pPr>
+      <w:r>
+        <w:rPr>
+          <w:b/>
+          <w:lang w:val="de-AT"/>
+        </w:rPr>
+        <w:lastRenderedPageBreak/>
+        <w:t>Aktion:</w:t>
+      </w:r>
+      <w:r>
+        <w:rPr>
+          <w:lang w:val="de-AT"/>
+        </w:rPr>
+        <w:t xml:space="preserve"> Mitarbeiter klickt im Kalender auf den linken oder rechten Pfeil </w:t>
+      </w:r>
+    </w:p>
+    <w:p>
+      <w:pPr>
+        <w:rPr>
+          <w:lang w:val="de-AT"/>
+        </w:rPr>
+      </w:pPr>
+      <w:r>
+        <w:rPr>
+          <w:b/>
+          <w:lang w:val="de-AT"/>
+        </w:rPr>
+        <w:t xml:space="preserve">Ergebnis: </w:t>
+      </w:r>
+      <w:r>
+        <w:rPr>
+          <w:lang w:val="de-AT"/>
+        </w:rPr>
+        <w:t>Aktuelle Woche wird auf die letzte oder nächste umgeblättert.</w:t>
+      </w:r>
+    </w:p>
+    <w:p>
+      <w:pPr>
+        <w:rPr>
+          <w:lang w:val="de-AT"/>
+        </w:rPr>
+      </w:pPr>
+      <w:r>
+        <w:rPr>
+          <w:lang w:val="de-AT"/>
+        </w:rPr>
+        <w:t>Bsp.:</w:t>
+      </w:r>
+    </w:p>
+    <w:p>
+      <w:pPr>
+        <w:rPr>
+          <w:lang w:val="de-AT"/>
+        </w:rPr>
+      </w:pPr>
+      <w:r>
+        <w:rPr>
+          <w:lang w:val="de-AT"/>
+        </w:rPr>
+        <w:t>Ein Mitarbeiter möchte die Aufzeichnungen der letzten drei Wochen begutachten und blättert im Kalender zwischen den Wochen.</w:t>
+      </w:r>
+    </w:p>
+    <w:p>
+      <w:pPr>
+        <w:pStyle w:val="berschrift3"/>
+        <w:rPr>
+          <w:lang w:val="de-AT"/>
+        </w:rPr>
+      </w:pPr>
+      <w:bookmarkStart w:id="3" w:name="_Toc38914002"/>
+      <w:r>
+        <w:rPr>
+          <w:lang w:val="de-AT"/>
+        </w:rPr>
+        <w:t xml:space="preserve">26) </w:t>
+      </w:r>
+      <w:r>
+        <w:rPr>
+          <w:lang w:val="de-AT"/>
+        </w:rPr>
+        <w:t>Mobiler Zugriff auf Zeiterfassung</w:t>
+      </w:r>
+      <w:bookmarkEnd w:id="3"/>
+    </w:p>
+    <w:p>
+      <w:pPr>
+        <w:pStyle w:val="berschrift4"/>
+        <w:rPr>
+          <w:lang w:val="de-AT"/>
+        </w:rPr>
+      </w:pPr>
+      <w:r>
+        <w:rPr>
+          <w:lang w:val="de-AT"/>
+        </w:rPr>
+        <w:t>Akzeptanzkriterien (Mobiler Zugriff)</w:t>
+      </w:r>
+    </w:p>
+    <w:p>
+      <w:pPr>
+        <w:rPr>
+          <w:lang w:val="de-AT"/>
+        </w:rPr>
+      </w:pPr>
+      <w:r>
+        <w:rPr>
+          <w:lang w:val="de-AT"/>
+        </w:rPr>
+        <w:t>Man muss mit seinem Android Smartphone per App auf die Zeiterfassung und mit Apple Geräten auf die mobile Version der Website</w:t>
+      </w:r>
+      <w:r>
+        <w:rPr>
+          <w:lang w:val="de-AT"/>
+        </w:rPr>
+        <w:t xml:space="preserve"> </w:t>
+      </w:r>
+      <w:r>
+        <w:rPr>
+          <w:lang w:val="de-AT"/>
+        </w:rPr>
+        <w:t>zugreifen können.</w:t>
+      </w:r>
+    </w:p>
+    <w:p>
+      <w:pPr>
+        <w:pStyle w:val="berschrift4"/>
+        <w:rPr>
+          <w:lang w:val="de-AT"/>
+        </w:rPr>
+      </w:pPr>
+      <w:r>
+        <w:rPr>
+          <w:lang w:val="de-AT"/>
+        </w:rPr>
+        <w:t>Test Cases</w:t>
+      </w:r>
+      <w:r>
+        <w:rPr>
+          <w:lang w:val="de-AT"/>
+        </w:rPr>
+        <w:t xml:space="preserve"> </w:t>
+      </w:r>
+      <w:r>
+        <w:rPr>
+          <w:lang w:val="de-AT"/>
+        </w:rPr>
+        <w:t>(Mobiler Zugriff)</w:t>
+      </w:r>
+    </w:p>
+    <w:p>
+      <w:pPr>
+        <w:rPr>
+          <w:lang w:val="de-AT"/>
+        </w:rPr>
+      </w:pPr>
+      <w:r>
+        <w:rPr>
+          <w:b/>
+          <w:lang w:val="de-AT"/>
+        </w:rPr>
+        <w:t xml:space="preserve">Vorbedingung: </w:t>
+      </w:r>
+      <w:r>
+        <w:rPr>
+          <w:lang w:val="de-AT"/>
+        </w:rPr>
+        <w:t>Internetverbindung gegeben.</w:t>
+      </w:r>
+    </w:p>
+    <w:p>
+      <w:pPr>
+        <w:rPr>
+          <w:lang w:val="de-AT"/>
+        </w:rPr>
+      </w:pPr>
+      <w:r>
+        <w:rPr>
+          <w:lang w:val="de-AT"/>
+        </w:rPr>
+        <w:tab/>
+      </w:r>
+      <w:r>
+        <w:rPr>
+          <w:lang w:val="de-AT"/>
+        </w:rPr>
+        <w:tab/>
+      </w:r>
+    </w:p>
+    <w:p>
+      <w:pPr>
+        <w:rPr>
+          <w:lang w:val="de-AT"/>
+        </w:rPr>
+      </w:pPr>
+      <w:r>
+        <w:rPr>
+          <w:lang w:val="de-AT"/>
+        </w:rPr>
+        <w:tab/>
+      </w:r>
+      <w:r>
+        <w:rPr>
+          <w:lang w:val="de-AT"/>
+        </w:rPr>
+        <w:tab/>
+      </w:r>
+    </w:p>
+    <w:p>
+      <w:pPr>
+        <w:rPr>
+          <w:lang w:val="de-AT"/>
+        </w:rPr>
+      </w:pPr>
+      <w:r>
+        <w:rPr>
+          <w:b/>
+          <w:lang w:val="de-AT"/>
+        </w:rPr>
+        <w:t>Aktion:</w:t>
+      </w:r>
+      <w:r>
+        <w:rPr>
+          <w:lang w:val="de-AT"/>
+        </w:rPr>
+        <w:t xml:space="preserve"> Mitarbeiter öffnet App/Website</w:t>
+      </w:r>
+    </w:p>
+    <w:p>
+      <w:pPr>
+        <w:rPr>
+          <w:lang w:val="de-AT"/>
+        </w:rPr>
+      </w:pPr>
+      <w:r>
+        <w:rPr>
+          <w:b/>
+          <w:lang w:val="de-AT"/>
+        </w:rPr>
+        <w:t xml:space="preserve">Ergebnis: </w:t>
+      </w:r>
+      <w:proofErr w:type="spellStart"/>
+      <w:r>
+        <w:rPr>
+          <w:lang w:val="de-AT"/>
+        </w:rPr>
+        <w:t>Zeiterfassungsapp</w:t>
+      </w:r>
+      <w:proofErr w:type="spellEnd"/>
+      <w:r>
+        <w:rPr>
+          <w:lang w:val="de-AT"/>
+        </w:rPr>
+        <w:t xml:space="preserve"> wird geöffnet.</w:t>
+      </w:r>
+    </w:p>
+    <w:p>
+      <w:pPr>
+        <w:rPr>
+          <w:lang w:val="de-AT"/>
+        </w:rPr>
+      </w:pPr>
+      <w:r>
+        <w:rPr>
+          <w:lang w:val="de-AT"/>
+        </w:rPr>
+        <w:t>Bsp.:</w:t>
+      </w:r>
+    </w:p>
+    <w:p>
+      <w:pPr>
+        <w:rPr>
+          <w:lang w:val="de-AT"/>
+        </w:rPr>
+      </w:pPr>
+      <w:r>
+        <w:rPr>
+          <w:lang w:val="de-AT"/>
+        </w:rPr>
+        <w:t>Ein Mitarbeiter möchte auf seinen Android Handy auf die Zeiterfassung zugreifen und öffnet die App.</w:t>
+      </w:r>
+    </w:p>
+    <w:p>
+      <w:pPr>
+        <w:pStyle w:val="berschrift3"/>
+        <w:rPr>
+          <w:lang w:val="de-AT"/>
+        </w:rPr>
+      </w:pPr>
+      <w:bookmarkStart w:id="4" w:name="_Toc38914003"/>
+      <w:r>
+        <w:rPr>
+          <w:lang w:val="de-AT"/>
+        </w:rPr>
+        <w:t xml:space="preserve">28) </w:t>
+      </w:r>
+      <w:r>
+        <w:rPr>
+          <w:lang w:val="de-AT"/>
+        </w:rPr>
+        <w:t>Login</w:t>
+      </w:r>
+      <w:bookmarkEnd w:id="4"/>
+    </w:p>
+    <w:p>
+      <w:pPr>
+        <w:pStyle w:val="berschrift4"/>
+        <w:rPr>
+          <w:lang w:val="de-AT"/>
+        </w:rPr>
+      </w:pPr>
+      <w:r>
+        <w:rPr>
+          <w:lang w:val="de-AT"/>
+        </w:rPr>
+        <w:t>Akzeptanzkriterien (Login)</w:t>
+      </w:r>
+    </w:p>
+    <w:p>
+      <w:pPr>
+        <w:jc w:val="both"/>
+        <w:rPr>
+          <w:lang w:val="de-AT"/>
+        </w:rPr>
+      </w:pPr>
+      <w:r>
+        <w:rPr>
+          <w:lang w:val="de-AT"/>
+        </w:rPr>
+        <w:t>Beim Start muss man sich über eine Schaltfläche einloggen können.</w:t>
+      </w:r>
+    </w:p>
+    <w:p>
+      <w:pPr>
+        <w:pStyle w:val="berschrift4"/>
+        <w:rPr>
+          <w:lang w:val="de-AT"/>
+        </w:rPr>
+      </w:pPr>
+      <w:r>
+        <w:rPr>
+          <w:lang w:val="de-AT"/>
+        </w:rPr>
+        <w:t>Test Cases</w:t>
+      </w:r>
+      <w:r>
+        <w:rPr>
+          <w:lang w:val="de-AT"/>
+        </w:rPr>
+        <w:t xml:space="preserve"> </w:t>
+      </w:r>
+      <w:r>
+        <w:rPr>
+          <w:lang w:val="de-AT"/>
+        </w:rPr>
+        <w:t>(Login)</w:t>
+      </w:r>
+    </w:p>
+    <w:p>
+      <w:pPr>
+        <w:rPr>
+          <w:lang w:val="de-AT"/>
+        </w:rPr>
+      </w:pPr>
+      <w:r>
+        <w:rPr>
+          <w:b/>
+          <w:lang w:val="de-AT"/>
+        </w:rPr>
+        <w:t xml:space="preserve">Vorbedingung: </w:t>
+      </w:r>
+      <w:r>
+        <w:rPr>
+          <w:lang w:val="de-AT"/>
+        </w:rPr>
+        <w:tab/>
+        <w:t>Mitarbeiter ist in der App angelegt.</w:t>
+      </w:r>
+    </w:p>
+    <w:p>
+      <w:pPr>
+        <w:rPr>
+          <w:lang w:val="de-AT"/>
+        </w:rPr>
+      </w:pPr>
+      <w:r>
+        <w:rPr>
+          <w:b/>
+          <w:lang w:val="de-AT"/>
+        </w:rPr>
+        <w:t>Aktion:</w:t>
+      </w:r>
+      <w:r>
+        <w:rPr>
+          <w:lang w:val="de-AT"/>
+        </w:rPr>
+        <w:t xml:space="preserve"> Mitarbeiter loggt sich mit seinen Daten ein</w:t>
+      </w:r>
+    </w:p>
+    <w:p>
+      <w:pPr>
+        <w:rPr>
+          <w:lang w:val="de-AT"/>
+        </w:rPr>
+      </w:pPr>
+      <w:r>
+        <w:rPr>
+          <w:b/>
+          <w:lang w:val="de-AT"/>
+        </w:rPr>
+        <w:t xml:space="preserve">Ergebnis: </w:t>
+      </w:r>
+      <w:r>
+        <w:rPr>
+          <w:lang w:val="de-AT"/>
+        </w:rPr>
+        <w:t>Mitarbeiter wird eingeloggt und seine Zeitverwaltung geöffnet.</w:t>
+      </w:r>
+    </w:p>
+    <w:p>
+      <w:pPr>
+        <w:rPr>
+          <w:lang w:val="de-AT"/>
+        </w:rPr>
+      </w:pPr>
+    </w:p>
+    <w:p>
+      <w:pPr>
+        <w:rPr>
+          <w:lang w:val="de-AT"/>
+        </w:rPr>
+      </w:pPr>
+      <w:r>
+        <w:rPr>
+          <w:b/>
+          <w:lang w:val="de-AT"/>
+        </w:rPr>
+        <w:t xml:space="preserve">Vorbedingung: </w:t>
+      </w:r>
+      <w:r>
+        <w:rPr>
+          <w:lang w:val="de-AT"/>
+        </w:rPr>
+        <w:tab/>
+        <w:t>Mitarbeiter ist nicht in der App angelegt.</w:t>
+      </w:r>
+    </w:p>
+    <w:p>
+      <w:pPr>
+        <w:rPr>
+          <w:lang w:val="de-AT"/>
+        </w:rPr>
+      </w:pPr>
+      <w:r>
+        <w:rPr>
+          <w:b/>
+          <w:lang w:val="de-AT"/>
+        </w:rPr>
+        <w:t>Aktion:</w:t>
+      </w:r>
+      <w:r>
+        <w:rPr>
+          <w:lang w:val="de-AT"/>
+        </w:rPr>
+        <w:t xml:space="preserve"> Mitarbeiter loggt sich mit seinen Daten ein</w:t>
+      </w:r>
+    </w:p>
+    <w:p>
+      <w:pPr>
+        <w:rPr>
+          <w:lang w:val="de-AT"/>
+        </w:rPr>
+      </w:pPr>
+      <w:r>
+        <w:rPr>
+          <w:b/>
+          <w:lang w:val="de-AT"/>
+        </w:rPr>
+        <w:t xml:space="preserve">Ergebnis: </w:t>
+      </w:r>
+      <w:r>
+        <w:rPr>
+          <w:lang w:val="de-AT"/>
+        </w:rPr>
+        <w:t>Mitarbeiter wird nicht eingeloggt.</w:t>
+      </w:r>
+    </w:p>
+    <w:p>
+      <w:pPr>
+        <w:rPr>
+          <w:lang w:val="de-AT"/>
+        </w:rPr>
+      </w:pPr>
+      <w:r>
+        <w:rPr>
+          <w:lang w:val="de-AT"/>
+        </w:rPr>
+        <w:t>Bsp.:</w:t>
+      </w:r>
+    </w:p>
+    <w:p>
+      <w:pPr>
+        <w:rPr>
+          <w:lang w:val="de-AT"/>
+        </w:rPr>
+      </w:pPr>
+      <w:r>
+        <w:rPr>
+          <w:lang w:val="de-AT"/>
+        </w:rPr>
+        <w:t>Ein Mitarbeiter möchte auf seine Zeiterfassung zugreifen und loggt sich ein.</w:t>
+      </w:r>
+    </w:p>
+    <w:p>
+      <w:pPr>
+        <w:pStyle w:val="berschrift3"/>
+        <w:rPr>
+          <w:lang w:val="de-AT"/>
+        </w:rPr>
+      </w:pPr>
+      <w:bookmarkStart w:id="5" w:name="_Toc38914004"/>
+      <w:r>
+        <w:rPr>
+          <w:lang w:val="de-AT"/>
+        </w:rPr>
+        <w:t xml:space="preserve">29) </w:t>
+      </w:r>
+      <w:r>
+        <w:rPr>
+          <w:lang w:val="de-AT"/>
+        </w:rPr>
+        <w:t>Auto-Login</w:t>
+      </w:r>
+      <w:bookmarkEnd w:id="5"/>
+    </w:p>
+    <w:p>
+      <w:pPr>
+        <w:pStyle w:val="berschrift4"/>
+        <w:rPr>
+          <w:lang w:val="de-AT"/>
+        </w:rPr>
+      </w:pPr>
+      <w:r>
+        <w:rPr>
+          <w:lang w:val="de-AT"/>
+        </w:rPr>
+        <w:t>Akzeptanzkriterien (Auto-Login)</w:t>
+      </w:r>
+    </w:p>
+    <w:p>
+      <w:pPr>
+        <w:rPr>
+          <w:lang w:val="de-AT"/>
+        </w:rPr>
+      </w:pPr>
+      <w:r>
+        <w:rPr>
+          <w:lang w:val="de-AT"/>
+        </w:rPr>
+        <w:t>Wenn man bereits eingeloggt war und noch einen gültigen Token besitzt wird man automatisch eingeloggt.</w:t>
+      </w:r>
+    </w:p>
+    <w:p>
+      <w:pPr>
+        <w:pStyle w:val="berschrift4"/>
+        <w:rPr>
+          <w:lang w:val="de-AT"/>
+        </w:rPr>
+      </w:pPr>
+      <w:r>
+        <w:rPr>
+          <w:lang w:val="de-AT"/>
+        </w:rPr>
+        <w:t>Test Cases</w:t>
+      </w:r>
+      <w:r>
+        <w:rPr>
+          <w:lang w:val="de-AT"/>
+        </w:rPr>
+        <w:t xml:space="preserve"> </w:t>
+      </w:r>
+      <w:r>
+        <w:rPr>
+          <w:lang w:val="de-AT"/>
+        </w:rPr>
+        <w:t>(Auto-Login)</w:t>
+      </w:r>
+    </w:p>
+    <w:p>
+      <w:pPr>
+        <w:rPr>
+          <w:lang w:val="de-AT"/>
+        </w:rPr>
+      </w:pPr>
+      <w:r>
+        <w:rPr>
+          <w:b/>
+          <w:lang w:val="de-AT"/>
+        </w:rPr>
+        <w:t xml:space="preserve">Vorbedingung: </w:t>
+      </w:r>
+      <w:r>
+        <w:rPr>
+          <w:lang w:val="de-AT"/>
+        </w:rPr>
+        <w:t>Mitarbeiter ist angelegt. Mitarbeiter hat sich schon mal mit jenem Gerät eingeloggt.</w:t>
+      </w:r>
+    </w:p>
+    <w:p>
+      <w:pPr>
+        <w:rPr>
+          <w:lang w:val="de-AT"/>
+        </w:rPr>
+      </w:pPr>
+      <w:r>
+        <w:rPr>
+          <w:lang w:val="de-AT"/>
+        </w:rPr>
+        <w:lastRenderedPageBreak/>
+        <w:tab/>
+      </w:r>
+      <w:r>
+        <w:rPr>
+          <w:lang w:val="de-AT"/>
+        </w:rPr>
+        <w:tab/>
+      </w:r>
+    </w:p>
+    <w:p>
+      <w:pPr>
+        <w:rPr>
+          <w:lang w:val="de-AT"/>
+        </w:rPr>
+      </w:pPr>
+      <w:r>
+        <w:rPr>
+          <w:lang w:val="de-AT"/>
+        </w:rPr>
+        <w:tab/>
+      </w:r>
+      <w:r>
+        <w:rPr>
+          <w:lang w:val="de-AT"/>
+        </w:rPr>
+        <w:tab/>
+      </w:r>
+    </w:p>
+    <w:p>
+      <w:pPr>
+        <w:rPr>
+          <w:lang w:val="de-AT"/>
+        </w:rPr>
+      </w:pPr>
+      <w:r>
+        <w:rPr>
+          <w:b/>
+          <w:lang w:val="de-AT"/>
+        </w:rPr>
+        <w:t>Aktion:</w:t>
+      </w:r>
+      <w:r>
+        <w:rPr>
+          <w:lang w:val="de-AT"/>
+        </w:rPr>
+        <w:t xml:space="preserve"> Mitarbeiter startet App.</w:t>
+      </w:r>
+    </w:p>
+    <w:p>
+      <w:pPr>
+        <w:rPr>
+          <w:lang w:val="de-AT"/>
+        </w:rPr>
+      </w:pPr>
+      <w:r>
+        <w:rPr>
+          <w:b/>
+          <w:lang w:val="de-AT"/>
+        </w:rPr>
+        <w:t xml:space="preserve">Ergebnis: </w:t>
+      </w:r>
+      <w:r>
+        <w:rPr>
+          <w:lang w:val="de-AT"/>
+        </w:rPr>
+        <w:t>Mitarbeiter wird eingeloggt.</w:t>
+      </w:r>
+    </w:p>
+    <w:p>
+      <w:pPr>
+        <w:rPr>
+          <w:lang w:val="de-AT"/>
+        </w:rPr>
+      </w:pPr>
+      <w:r>
+        <w:rPr>
+          <w:lang w:val="de-AT"/>
+        </w:rPr>
+        <w:t>Bsp.:</w:t>
+      </w:r>
+    </w:p>
+    <w:p>
+      <w:pPr>
+        <w:rPr>
+          <w:lang w:val="de-AT"/>
+        </w:rPr>
+      </w:pPr>
+      <w:r>
+        <w:rPr>
+          <w:lang w:val="de-AT"/>
+        </w:rPr>
+        <w:t>Ein Mitarbeiter möchte wieder auf seine Zeiterfassung zugreifen und wird automatisch eingeloggt.</w:t>
+      </w:r>
+    </w:p>
+    <w:p>
+      <w:pPr>
+        <w:rPr>
+          <w:lang w:val="de-AT"/>
+        </w:rPr>
+      </w:pPr>
+    </w:p>
+    <w:p>
+      <w:pPr>
+        <w:pStyle w:val="berschrift3"/>
+        <w:rPr>
+          <w:lang w:val="de-AT"/>
+        </w:rPr>
+      </w:pPr>
+      <w:bookmarkStart w:id="6" w:name="_Toc38914005"/>
+      <w:r>
+        <w:rPr>
+          <w:lang w:val="de-AT"/>
+        </w:rPr>
+        <w:t>Übersicht über Leistungen</w:t>
+      </w:r>
+      <w:bookmarkEnd w:id="6"/>
+      <w:r>
+        <w:rPr>
+          <w:lang w:val="de-AT"/>
+        </w:rPr>
+        <w:t xml:space="preserve"> </w:t>
+      </w:r>
+    </w:p>
+    <w:p>
+      <w:pPr>
+        <w:pStyle w:val="berschrift4"/>
+        <w:rPr>
+          <w:lang w:val="de-AT"/>
+        </w:rPr>
+      </w:pPr>
+      <w:r>
+        <w:rPr>
+          <w:lang w:val="de-AT"/>
+        </w:rPr>
+        <w:t>Akzeptanzkriterien (Übersicht der Leistungen)</w:t>
+      </w:r>
+    </w:p>
+    <w:p>
+      <w:pPr>
+        <w:rPr>
+          <w:lang w:val="de-AT"/>
+        </w:rPr>
+      </w:pPr>
+      <w:r>
+        <w:rPr>
+          <w:lang w:val="de-AT"/>
+        </w:rPr>
+        <w:t>Man muss die geleisteten Arbeitszeiten nochmals begutachten können.</w:t>
+      </w:r>
+    </w:p>
+    <w:p>
+      <w:pPr>
+        <w:pStyle w:val="berschrift4"/>
+        <w:rPr>
+          <w:lang w:val="de-AT"/>
+        </w:rPr>
+      </w:pPr>
+      <w:r>
+        <w:rPr>
+          <w:lang w:val="de-AT"/>
+        </w:rPr>
+        <w:t>Test Cases</w:t>
+      </w:r>
+      <w:r>
+        <w:rPr>
+          <w:lang w:val="de-AT"/>
+        </w:rPr>
+        <w:t xml:space="preserve"> </w:t>
+      </w:r>
+      <w:r>
+        <w:rPr>
+          <w:lang w:val="de-AT"/>
+        </w:rPr>
+        <w:t>(Arbeitszeiten)</w:t>
+      </w:r>
+    </w:p>
+    <w:p>
+      <w:pPr>
+        <w:rPr>
+          <w:lang w:val="de-AT"/>
+        </w:rPr>
+      </w:pPr>
+      <w:r>
+        <w:rPr>
+          <w:b/>
+          <w:lang w:val="de-AT"/>
+        </w:rPr>
+        <w:t xml:space="preserve">Vorbedingung: </w:t>
+      </w:r>
+      <w:r>
+        <w:rPr>
+          <w:lang w:val="de-AT"/>
+        </w:rPr>
+        <w:tab/>
+        <w:t>Keine Arbeitszeiten angelegt</w:t>
+      </w:r>
+    </w:p>
+    <w:p>
+      <w:pPr>
+        <w:rPr>
+          <w:lang w:val="de-AT"/>
+        </w:rPr>
+      </w:pPr>
+      <w:r>
+        <w:rPr>
+          <w:b/>
+          <w:lang w:val="de-AT"/>
+        </w:rPr>
+        <w:t>Aktion:</w:t>
+      </w:r>
+      <w:r>
+        <w:rPr>
+          <w:lang w:val="de-AT"/>
+        </w:rPr>
+        <w:t xml:space="preserve"> Mitarbeiter öffnet Webseite mit Arbeitszeitübersicht</w:t>
+      </w:r>
+    </w:p>
+    <w:p>
+      <w:pPr>
+        <w:rPr>
+          <w:lang w:val="de-AT"/>
+        </w:rPr>
+      </w:pPr>
+      <w:r>
+        <w:rPr>
+          <w:b/>
+          <w:lang w:val="de-AT"/>
+        </w:rPr>
+        <w:t xml:space="preserve">Ergebnis: </w:t>
+      </w:r>
+      <w:r>
+        <w:rPr>
+          <w:lang w:val="de-AT"/>
+        </w:rPr>
+        <w:t>Es werden keine Arbeitszeiten aufgelistet</w:t>
+      </w:r>
+    </w:p>
+    <w:p>
+      <w:pPr>
+        <w:rPr>
+          <w:lang w:val="de-AT"/>
+        </w:rPr>
+      </w:pPr>
+    </w:p>
+    <w:p>
+      <w:pPr>
+        <w:rPr>
+          <w:lang w:val="de-AT"/>
+        </w:rPr>
+      </w:pPr>
+      <w:r>
+        <w:rPr>
+          <w:b/>
+          <w:lang w:val="de-AT"/>
+        </w:rPr>
+        <w:t xml:space="preserve">Vorbedingung: </w:t>
+      </w:r>
+      <w:r>
+        <w:rPr>
+          <w:lang w:val="de-AT"/>
+        </w:rPr>
+        <w:t>Arbeitszeiten eingetragen</w:t>
+      </w:r>
+    </w:p>
+    <w:p>
+      <w:pPr>
+        <w:rPr>
+          <w:lang w:val="de-AT"/>
+        </w:rPr>
+      </w:pPr>
+      <w:r>
+        <w:rPr>
+          <w:b/>
+          <w:lang w:val="de-AT"/>
+        </w:rPr>
+        <w:t>Aktion:</w:t>
+      </w:r>
+      <w:r>
+        <w:rPr>
+          <w:lang w:val="de-AT"/>
+        </w:rPr>
+        <w:t xml:space="preserve"> Mitarbeiter öffnet Webseite mit Arbeitszeitübersicht</w:t>
+      </w:r>
+    </w:p>
+    <w:p>
+      <w:pPr>
+        <w:rPr>
+          <w:lang w:val="de-AT"/>
+        </w:rPr>
+      </w:pPr>
+      <w:r>
+        <w:rPr>
+          <w:b/>
+          <w:lang w:val="de-AT"/>
+        </w:rPr>
+        <w:t xml:space="preserve">Ergebnis: </w:t>
+      </w:r>
+      <w:r>
+        <w:rPr>
+          <w:lang w:val="de-AT"/>
+        </w:rPr>
+        <w:t>Visualisierung von Arbeitszeiten</w:t>
+      </w:r>
+    </w:p>
+    <w:p>
+      <w:pPr>
+        <w:rPr>
+          <w:lang w:val="de-AT"/>
+        </w:rPr>
+      </w:pPr>
+      <w:r>
+        <w:rPr>
+          <w:lang w:val="de-AT"/>
+        </w:rPr>
+        <w:t>Bsp.:</w:t>
+      </w:r>
+    </w:p>
+    <w:p>
+      <w:pPr>
+        <w:rPr>
+          <w:lang w:val="de-AT"/>
+        </w:rPr>
+      </w:pPr>
+      <w:r>
+        <w:rPr>
+          <w:lang w:val="de-AT"/>
+        </w:rPr>
+        <w:t>Ein Mitarbeiter möchte seinen geleisteten Stunden begutachten.</w:t>
+      </w:r>
+    </w:p>
+    <w:p>
+      <w:pPr>
+        <w:pStyle w:val="berschrift3"/>
+        <w:rPr>
+          <w:lang w:val="de-AT"/>
+        </w:rPr>
+      </w:pPr>
+      <w:bookmarkStart w:id="7" w:name="_Toc38914006"/>
+      <w:r>
+        <w:rPr>
+          <w:lang w:val="de-AT"/>
+        </w:rPr>
+        <w:t xml:space="preserve">17) </w:t>
+      </w:r>
+      <w:bookmarkStart w:id="8" w:name="_GoBack"/>
+      <w:bookmarkEnd w:id="8"/>
+      <w:r>
+        <w:rPr>
+          <w:lang w:val="de-AT"/>
+        </w:rPr>
+        <w:t>Anzeigen des Arbeitsvertrags</w:t>
+      </w:r>
+      <w:bookmarkEnd w:id="7"/>
+      <w:r>
+        <w:rPr>
+          <w:lang w:val="de-AT"/>
+        </w:rPr>
+        <w:t xml:space="preserve"> </w:t>
+      </w:r>
+    </w:p>
+    <w:p>
+      <w:pPr>
+        <w:pStyle w:val="berschrift4"/>
+        <w:rPr>
+          <w:lang w:val="de-AT"/>
+        </w:rPr>
+      </w:pPr>
+      <w:r>
+        <w:rPr>
+          <w:lang w:val="de-AT"/>
+        </w:rPr>
+        <w:t>Akzeptanzkriterien (Anzeige Arbeitsvertrag)</w:t>
+      </w:r>
+    </w:p>
+    <w:p>
+      <w:pPr>
+        <w:rPr>
+          <w:lang w:val="de-AT"/>
+        </w:rPr>
+      </w:pPr>
+      <w:r>
+        <w:rPr>
+          <w:lang w:val="de-AT"/>
+        </w:rPr>
+        <w:t>Man muss die geleisteten Arbeitszeiten nochmals begutachten können.</w:t>
+      </w:r>
+    </w:p>
+    <w:p>
+      <w:pPr>
+        <w:pStyle w:val="berschrift4"/>
+        <w:rPr>
+          <w:lang w:val="de-AT"/>
+        </w:rPr>
+      </w:pPr>
+      <w:r>
+        <w:rPr>
+          <w:lang w:val="de-AT"/>
+        </w:rPr>
+        <w:t>Test Cases</w:t>
+      </w:r>
+      <w:r>
+        <w:rPr>
+          <w:lang w:val="de-AT"/>
+        </w:rPr>
+        <w:t xml:space="preserve"> </w:t>
+      </w:r>
+      <w:r>
+        <w:rPr>
+          <w:lang w:val="de-AT"/>
+        </w:rPr>
+        <w:t>(Files anzeigen)</w:t>
+      </w:r>
+    </w:p>
+    <w:p>
+      <w:pPr>
+        <w:rPr>
+          <w:lang w:val="de-AT"/>
+        </w:rPr>
+      </w:pPr>
+      <w:r>
+        <w:rPr>
+          <w:b/>
+          <w:lang w:val="de-AT"/>
+        </w:rPr>
+        <w:t xml:space="preserve">Vorbedingung: </w:t>
+      </w:r>
+      <w:r>
+        <w:rPr>
+          <w:lang w:val="de-AT"/>
+        </w:rPr>
+        <w:tab/>
+        <w:t>Es gibt ein Arbeitsvertrag-File</w:t>
+      </w:r>
+    </w:p>
+    <w:p>
+      <w:pPr>
+        <w:rPr>
+          <w:lang w:val="de-AT"/>
+        </w:rPr>
+      </w:pPr>
+      <w:r>
+        <w:rPr>
+          <w:b/>
+          <w:lang w:val="de-AT"/>
+        </w:rPr>
+        <w:t>Aktion:</w:t>
+      </w:r>
+      <w:r>
+        <w:rPr>
+          <w:lang w:val="de-AT"/>
+        </w:rPr>
+        <w:t xml:space="preserve"> Mitarbeiter klickt auf ein File</w:t>
+      </w:r>
+    </w:p>
+    <w:p>
+      <w:pPr>
+        <w:rPr>
+          <w:lang w:val="de-AT"/>
+        </w:rPr>
+      </w:pPr>
+      <w:r>
+        <w:rPr>
+          <w:b/>
+          <w:lang w:val="de-AT"/>
+        </w:rPr>
+        <w:t xml:space="preserve">Ergebnis: </w:t>
+      </w:r>
+      <w:r>
+        <w:rPr>
+          <w:lang w:val="de-AT"/>
+        </w:rPr>
+        <w:t>Das File wird heruntergeladen</w:t>
+      </w:r>
+    </w:p>
+    <w:p>
+      <w:pPr>
+        <w:rPr>
+          <w:lang w:val="de-AT"/>
+        </w:rPr>
+      </w:pPr>
+    </w:p>
+    <w:p>
+      <w:pPr>
+        <w:rPr>
+          <w:lang w:val="de-AT"/>
+        </w:rPr>
+      </w:pPr>
+      <w:r>
+        <w:rPr>
+          <w:b/>
+          <w:lang w:val="de-AT"/>
+        </w:rPr>
+        <w:t xml:space="preserve">Vorbedingung: </w:t>
+      </w:r>
+      <w:r>
+        <w:rPr>
+          <w:lang w:val="de-AT"/>
+        </w:rPr>
+        <w:t>Es gibt keine Dokumente</w:t>
+      </w:r>
+    </w:p>
+    <w:p>
+      <w:pPr>
+        <w:rPr>
+          <w:lang w:val="de-AT"/>
+        </w:rPr>
+      </w:pPr>
+      <w:r>
+        <w:rPr>
+          <w:b/>
+          <w:lang w:val="de-AT"/>
+        </w:rPr>
+        <w:t>Aktion:</w:t>
+      </w:r>
+      <w:r>
+        <w:rPr>
+          <w:lang w:val="de-AT"/>
+        </w:rPr>
+        <w:t xml:space="preserve"> Es wird nichts angeklickt.</w:t>
+      </w:r>
+    </w:p>
+    <w:p>
+      <w:pPr>
+        <w:rPr>
+          <w:lang w:val="de-AT"/>
+        </w:rPr>
+      </w:pPr>
+      <w:r>
+        <w:rPr>
+          <w:b/>
+          <w:lang w:val="de-AT"/>
+        </w:rPr>
+        <w:t xml:space="preserve">Ergebnis: </w:t>
+      </w:r>
+      <w:r>
+        <w:rPr>
+          <w:lang w:val="de-AT"/>
+        </w:rPr>
+        <w:t>Es wird nichts heruntergeladen</w:t>
+      </w:r>
+    </w:p>
+    <w:p>
+      <w:pPr>
+        <w:rPr>
+          <w:lang w:val="de-AT"/>
+        </w:rPr>
+      </w:pPr>
+      <w:r>
+        <w:rPr>
+          <w:lang w:val="de-AT"/>
+        </w:rPr>
+        <w:t>Bsp.:</w:t>
+      </w:r>
+    </w:p>
+    <w:p>
+      <w:pPr>
+        <w:rPr>
+          <w:lang w:val="de-AT"/>
+        </w:rPr>
+      </w:pPr>
+      <w:r>
+        <w:rPr>
+          <w:lang w:val="de-AT"/>
+        </w:rPr>
+        <w:t>Ein Mitarbeiter möchte seinen Arbeitsvertrag ansehen.</w:t>
+      </w:r>
     </w:p>
     <w:sectPr>
       <w:headerReference w:type="default" r:id="rId8"/>
@@ -5802,7 +7629,7 @@
 </file>
 
 <file path=word/endnotes.xml><?xml version="1.0" encoding="utf-8"?>
-<w:endnotes xmlns:wpc="http://schemas.microsoft.com/office/word/2010/wordprocessingCanvas" xmlns:cx="http://schemas.microsoft.com/office/drawing/2014/chartex" xmlns:cx1="http://schemas.microsoft.com/office/drawing/2015/9/8/chartex" xmlns:cx2="http://schemas.microsoft.com/office/drawing/2015/10/21/chartex" xmlns:cx3="http://schemas.microsoft.com/office/drawing/2016/5/9/chartex" xmlns:cx4="http://schemas.microsoft.com/office/drawing/2016/5/10/chartex" xmlns:cx5="http://schemas.microsoft.com/office/drawing/2016/5/11/chartex" xmlns:cx6="http://schemas.microsoft.com/office/drawing/2016/5/12/chartex" xmlns:cx7="http://schemas.microsoft.com/office/drawing/2016/5/13/chartex" xmlns:cx8="http://schemas.microsoft.com/office/drawing/2016/5/14/chartex" xmlns:mc="http://schemas.openxmlformats.org/markup-compatibility/2006" xmlns:aink="http://schemas.microsoft.com/office/drawing/2016/ink" xmlns:am3d="http://schemas.microsoft.com/office/drawing/2017/model3d" xmlns:o="urn:schemas-microsoft-com:office:office" xmlns:r="http://schemas.openxmlformats.org/officeDocument/2006/relationships" xmlns:m="http://schemas.openxmlformats.org/officeDocument/2006/math" xmlns:v="urn:schemas-microsoft-com:vml" xmlns:wp14="http://schemas.microsoft.com/office/word/2010/wordprocessingDrawing" xmlns:wp="http://schemas.openxmlformats.org/drawingml/2006/wordprocessingDrawing" xmlns:w10="urn:schemas-microsoft-com:office:word" xmlns:w="http://schemas.openxmlformats.org/wordprocessingml/2006/main" xmlns:w14="http://schemas.microsoft.com/office/word/2010/wordml" xmlns:w15="http://schemas.microsoft.com/office/word/2012/wordml" xmlns:w16cex="http://schemas.microsoft.com/office/word/2018/wordml/cex" xmlns:w16cid="http://schemas.microsoft.com/office/word/2016/wordml/cid" xmlns:w16="http://schemas.microsoft.com/office/word/2018/wordml" xmlns:w16se="http://schemas.microsoft.com/office/word/2015/wordml/symex" xmlns:wpg="http://schemas.microsoft.com/office/word/2010/wordprocessingGroup" xmlns:wpi="http://schemas.microsoft.com/office/word/2010/wordprocessingInk" xmlns:wne="http://schemas.microsoft.com/office/word/2006/wordml" xmlns:wps="http://schemas.microsoft.com/office/word/2010/wordprocessingShape" mc:Ignorable="w14 w15 w16se w16cid w16 w16cex wp14">
+<w:endnotes xmlns:wpc="http://schemas.microsoft.com/office/word/2010/wordprocessingCanvas" xmlns:cx="http://schemas.microsoft.com/office/drawing/2014/chartex" xmlns:cx1="http://schemas.microsoft.com/office/drawing/2015/9/8/chartex" xmlns:cx2="http://schemas.microsoft.com/office/drawing/2015/10/21/chartex" xmlns:cx3="http://schemas.microsoft.com/office/drawing/2016/5/9/chartex" xmlns:cx4="http://schemas.microsoft.com/office/drawing/2016/5/10/chartex" xmlns:cx5="http://schemas.microsoft.com/office/drawing/2016/5/11/chartex" xmlns:cx6="http://schemas.microsoft.com/office/drawing/2016/5/12/chartex" xmlns:cx7="http://schemas.microsoft.com/office/drawing/2016/5/13/chartex" xmlns:cx8="http://schemas.microsoft.com/office/drawing/2016/5/14/chartex" xmlns:mc="http://schemas.openxmlformats.org/markup-compatibility/2006" xmlns:aink="http://schemas.microsoft.com/office/drawing/2016/ink" xmlns:am3d="http://schemas.microsoft.com/office/drawing/2017/model3d" xmlns:o="urn:schemas-microsoft-com:office:office" xmlns:r="http://schemas.openxmlformats.org/officeDocument/2006/relationships" xmlns:m="http://schemas.openxmlformats.org/officeDocument/2006/math" xmlns:v="urn:schemas-microsoft-com:vml" xmlns:wp14="http://schemas.microsoft.com/office/word/2010/wordprocessingDrawing" xmlns:wp="http://schemas.openxmlformats.org/drawingml/2006/wordprocessingDrawing" xmlns:w10="urn:schemas-microsoft-com:office:word" xmlns:w="http://schemas.openxmlformats.org/wordprocessingml/2006/main" xmlns:w14="http://schemas.microsoft.com/office/word/2010/wordml" xmlns:w15="http://schemas.microsoft.com/office/word/2012/wordml" xmlns:w16cid="http://schemas.microsoft.com/office/word/2016/wordml/cid" xmlns:w16se="http://schemas.microsoft.com/office/word/2015/wordml/symex" xmlns:wpg="http://schemas.microsoft.com/office/word/2010/wordprocessingGroup" xmlns:wpi="http://schemas.microsoft.com/office/word/2010/wordprocessingInk" xmlns:wne="http://schemas.microsoft.com/office/word/2006/wordml" xmlns:wps="http://schemas.microsoft.com/office/word/2010/wordprocessingShape" mc:Ignorable="w14 w15 w16se w16cid wp14">
   <w:endnote w:type="separator" w:id="-1">
     <w:p>
       <w:pPr>
@@ -5827,7 +7654,7 @@
 </file>
 
 <file path=word/footer1.xml><?xml version="1.0" encoding="utf-8"?>
-<w:ftr xmlns:wpc="http://schemas.microsoft.com/office/word/2010/wordprocessingCanvas" xmlns:cx="http://schemas.microsoft.com/office/drawing/2014/chartex" xmlns:cx1="http://schemas.microsoft.com/office/drawing/2015/9/8/chartex" xmlns:cx2="http://schemas.microsoft.com/office/drawing/2015/10/21/chartex" xmlns:cx3="http://schemas.microsoft.com/office/drawing/2016/5/9/chartex" xmlns:cx4="http://schemas.microsoft.com/office/drawing/2016/5/10/chartex" xmlns:cx5="http://schemas.microsoft.com/office/drawing/2016/5/11/chartex" xmlns:cx6="http://schemas.microsoft.com/office/drawing/2016/5/12/chartex" xmlns:cx7="http://schemas.microsoft.com/office/drawing/2016/5/13/chartex" xmlns:cx8="http://schemas.microsoft.com/office/drawing/2016/5/14/chartex" xmlns:mc="http://schemas.openxmlformats.org/markup-compatibility/2006" xmlns:aink="http://schemas.microsoft.com/office/drawing/2016/ink" xmlns:am3d="http://schemas.microsoft.com/office/drawing/2017/model3d" xmlns:o="urn:schemas-microsoft-com:office:office" xmlns:r="http://schemas.openxmlformats.org/officeDocument/2006/relationships" xmlns:m="http://schemas.openxmlformats.org/officeDocument/2006/math" xmlns:v="urn:schemas-microsoft-com:vml" xmlns:wp14="http://schemas.microsoft.com/office/word/2010/wordprocessingDrawing" xmlns:wp="http://schemas.openxmlformats.org/drawingml/2006/wordprocessingDrawing" xmlns:w10="urn:schemas-microsoft-com:office:word" xmlns:w="http://schemas.openxmlformats.org/wordprocessingml/2006/main" xmlns:w14="http://schemas.microsoft.com/office/word/2010/wordml" xmlns:w15="http://schemas.microsoft.com/office/word/2012/wordml" xmlns:w16cex="http://schemas.microsoft.com/office/word/2018/wordml/cex" xmlns:w16cid="http://schemas.microsoft.com/office/word/2016/wordml/cid" xmlns:w16="http://schemas.microsoft.com/office/word/2018/wordml" xmlns:w16se="http://schemas.microsoft.com/office/word/2015/wordml/symex" xmlns:wpg="http://schemas.microsoft.com/office/word/2010/wordprocessingGroup" xmlns:wpi="http://schemas.microsoft.com/office/word/2010/wordprocessingInk" xmlns:wne="http://schemas.microsoft.com/office/word/2006/wordml" xmlns:wps="http://schemas.microsoft.com/office/word/2010/wordprocessingShape" mc:Ignorable="w14 w15 w16se w16cid w16 w16cex wp14">
+<w:ftr xmlns:wpc="http://schemas.microsoft.com/office/word/2010/wordprocessingCanvas" xmlns:cx="http://schemas.microsoft.com/office/drawing/2014/chartex" xmlns:cx1="http://schemas.microsoft.com/office/drawing/2015/9/8/chartex" xmlns:cx2="http://schemas.microsoft.com/office/drawing/2015/10/21/chartex" xmlns:cx3="http://schemas.microsoft.com/office/drawing/2016/5/9/chartex" xmlns:cx4="http://schemas.microsoft.com/office/drawing/2016/5/10/chartex" xmlns:cx5="http://schemas.microsoft.com/office/drawing/2016/5/11/chartex" xmlns:cx6="http://schemas.microsoft.com/office/drawing/2016/5/12/chartex" xmlns:cx7="http://schemas.microsoft.com/office/drawing/2016/5/13/chartex" xmlns:cx8="http://schemas.microsoft.com/office/drawing/2016/5/14/chartex" xmlns:mc="http://schemas.openxmlformats.org/markup-compatibility/2006" xmlns:aink="http://schemas.microsoft.com/office/drawing/2016/ink" xmlns:am3d="http://schemas.microsoft.com/office/drawing/2017/model3d" xmlns:o="urn:schemas-microsoft-com:office:office" xmlns:r="http://schemas.openxmlformats.org/officeDocument/2006/relationships" xmlns:m="http://schemas.openxmlformats.org/officeDocument/2006/math" xmlns:v="urn:schemas-microsoft-com:vml" xmlns:wp14="http://schemas.microsoft.com/office/word/2010/wordprocessingDrawing" xmlns:wp="http://schemas.openxmlformats.org/drawingml/2006/wordprocessingDrawing" xmlns:w10="urn:schemas-microsoft-com:office:word" xmlns:w="http://schemas.openxmlformats.org/wordprocessingml/2006/main" xmlns:w14="http://schemas.microsoft.com/office/word/2010/wordml" xmlns:w15="http://schemas.microsoft.com/office/word/2012/wordml" xmlns:w16cid="http://schemas.microsoft.com/office/word/2016/wordml/cid" xmlns:w16se="http://schemas.microsoft.com/office/word/2015/wordml/symex" xmlns:wpg="http://schemas.microsoft.com/office/word/2010/wordprocessingGroup" xmlns:wpi="http://schemas.microsoft.com/office/word/2010/wordprocessingInk" xmlns:wne="http://schemas.microsoft.com/office/word/2006/wordml" xmlns:wps="http://schemas.microsoft.com/office/word/2010/wordprocessingShape" mc:Ignorable="w14 w15 w16se w16cid wp14">
   <w:p>
     <w:pPr>
       <w:pStyle w:val="Fuzeile"/>
@@ -5862,22 +7689,22 @@
     </w:r>
     <w:r>
       <w:tab/>
-      <w:t xml:space="preserve">Salcher Thomas, Eder Rene, Hohenwarter Philipp, </w:t>
+      <w:t xml:space="preserve">Salcher Thomas, Eder Rene, </w:t>
     </w:r>
     <w:proofErr w:type="spellStart"/>
     <w:r>
-      <w:t>Zerza</w:t>
+      <w:t>Hohenwarter</w:t>
     </w:r>
     <w:proofErr w:type="spellEnd"/>
     <w:r>
-      <w:t xml:space="preserve"> Philip</w:t>
+      <w:t xml:space="preserve"> Philipp, Zerza Philip</w:t>
     </w:r>
   </w:p>
 </w:ftr>
 </file>
 
 <file path=word/footnotes.xml><?xml version="1.0" encoding="utf-8"?>
-<w:footnotes xmlns:wpc="http://schemas.microsoft.com/office/word/2010/wordprocessingCanvas" xmlns:cx="http://schemas.microsoft.com/office/drawing/2014/chartex" xmlns:cx1="http://schemas.microsoft.com/office/drawing/2015/9/8/chartex" xmlns:cx2="http://schemas.microsoft.com/office/drawing/2015/10/21/chartex" xmlns:cx3="http://schemas.microsoft.com/office/drawing/2016/5/9/chartex" xmlns:cx4="http://schemas.microsoft.com/office/drawing/2016/5/10/chartex" xmlns:cx5="http://schemas.microsoft.com/office/drawing/2016/5/11/chartex" xmlns:cx6="http://schemas.microsoft.com/office/drawing/2016/5/12/chartex" xmlns:cx7="http://schemas.microsoft.com/office/drawing/2016/5/13/chartex" xmlns:cx8="http://schemas.microsoft.com/office/drawing/2016/5/14/chartex" xmlns:mc="http://schemas.openxmlformats.org/markup-compatibility/2006" xmlns:aink="http://schemas.microsoft.com/office/drawing/2016/ink" xmlns:am3d="http://schemas.microsoft.com/office/drawing/2017/model3d" xmlns:o="urn:schemas-microsoft-com:office:office" xmlns:r="http://schemas.openxmlformats.org/officeDocument/2006/relationships" xmlns:m="http://schemas.openxmlformats.org/officeDocument/2006/math" xmlns:v="urn:schemas-microsoft-com:vml" xmlns:wp14="http://schemas.microsoft.com/office/word/2010/wordprocessingDrawing" xmlns:wp="http://schemas.openxmlformats.org/drawingml/2006/wordprocessingDrawing" xmlns:w10="urn:schemas-microsoft-com:office:word" xmlns:w="http://schemas.openxmlformats.org/wordprocessingml/2006/main" xmlns:w14="http://schemas.microsoft.com/office/word/2010/wordml" xmlns:w15="http://schemas.microsoft.com/office/word/2012/wordml" xmlns:w16cex="http://schemas.microsoft.com/office/word/2018/wordml/cex" xmlns:w16cid="http://schemas.microsoft.com/office/word/2016/wordml/cid" xmlns:w16="http://schemas.microsoft.com/office/word/2018/wordml" xmlns:w16se="http://schemas.microsoft.com/office/word/2015/wordml/symex" xmlns:wpg="http://schemas.microsoft.com/office/word/2010/wordprocessingGroup" xmlns:wpi="http://schemas.microsoft.com/office/word/2010/wordprocessingInk" xmlns:wne="http://schemas.microsoft.com/office/word/2006/wordml" xmlns:wps="http://schemas.microsoft.com/office/word/2010/wordprocessingShape" mc:Ignorable="w14 w15 w16se w16cid w16 w16cex wp14">
+<w:footnotes xmlns:wpc="http://schemas.microsoft.com/office/word/2010/wordprocessingCanvas" xmlns:cx="http://schemas.microsoft.com/office/drawing/2014/chartex" xmlns:cx1="http://schemas.microsoft.com/office/drawing/2015/9/8/chartex" xmlns:cx2="http://schemas.microsoft.com/office/drawing/2015/10/21/chartex" xmlns:cx3="http://schemas.microsoft.com/office/drawing/2016/5/9/chartex" xmlns:cx4="http://schemas.microsoft.com/office/drawing/2016/5/10/chartex" xmlns:cx5="http://schemas.microsoft.com/office/drawing/2016/5/11/chartex" xmlns:cx6="http://schemas.microsoft.com/office/drawing/2016/5/12/chartex" xmlns:cx7="http://schemas.microsoft.com/office/drawing/2016/5/13/chartex" xmlns:cx8="http://schemas.microsoft.com/office/drawing/2016/5/14/chartex" xmlns:mc="http://schemas.openxmlformats.org/markup-compatibility/2006" xmlns:aink="http://schemas.microsoft.com/office/drawing/2016/ink" xmlns:am3d="http://schemas.microsoft.com/office/drawing/2017/model3d" xmlns:o="urn:schemas-microsoft-com:office:office" xmlns:r="http://schemas.openxmlformats.org/officeDocument/2006/relationships" xmlns:m="http://schemas.openxmlformats.org/officeDocument/2006/math" xmlns:v="urn:schemas-microsoft-com:vml" xmlns:wp14="http://schemas.microsoft.com/office/word/2010/wordprocessingDrawing" xmlns:wp="http://schemas.openxmlformats.org/drawingml/2006/wordprocessingDrawing" xmlns:w10="urn:schemas-microsoft-com:office:word" xmlns:w="http://schemas.openxmlformats.org/wordprocessingml/2006/main" xmlns:w14="http://schemas.microsoft.com/office/word/2010/wordml" xmlns:w15="http://schemas.microsoft.com/office/word/2012/wordml" xmlns:w16cid="http://schemas.microsoft.com/office/word/2016/wordml/cid" xmlns:w16se="http://schemas.microsoft.com/office/word/2015/wordml/symex" xmlns:wpg="http://schemas.microsoft.com/office/word/2010/wordprocessingGroup" xmlns:wpi="http://schemas.microsoft.com/office/word/2010/wordprocessingInk" xmlns:wne="http://schemas.microsoft.com/office/word/2006/wordml" xmlns:wps="http://schemas.microsoft.com/office/word/2010/wordprocessingShape" mc:Ignorable="w14 w15 w16se w16cid wp14">
   <w:footnote w:type="separator" w:id="-1">
     <w:p>
       <w:pPr>
@@ -5902,7 +7729,7 @@
 </file>
 
 <file path=word/header1.xml><?xml version="1.0" encoding="utf-8"?>
-<w:hdr xmlns:wpc="http://schemas.microsoft.com/office/word/2010/wordprocessingCanvas" xmlns:cx="http://schemas.microsoft.com/office/drawing/2014/chartex" xmlns:cx1="http://schemas.microsoft.com/office/drawing/2015/9/8/chartex" xmlns:cx2="http://schemas.microsoft.com/office/drawing/2015/10/21/chartex" xmlns:cx3="http://schemas.microsoft.com/office/drawing/2016/5/9/chartex" xmlns:cx4="http://schemas.microsoft.com/office/drawing/2016/5/10/chartex" xmlns:cx5="http://schemas.microsoft.com/office/drawing/2016/5/11/chartex" xmlns:cx6="http://schemas.microsoft.com/office/drawing/2016/5/12/chartex" xmlns:cx7="http://schemas.microsoft.com/office/drawing/2016/5/13/chartex" xmlns:cx8="http://schemas.microsoft.com/office/drawing/2016/5/14/chartex" xmlns:mc="http://schemas.openxmlformats.org/markup-compatibility/2006" xmlns:aink="http://schemas.microsoft.com/office/drawing/2016/ink" xmlns:am3d="http://schemas.microsoft.com/office/drawing/2017/model3d" xmlns:o="urn:schemas-microsoft-com:office:office" xmlns:r="http://schemas.openxmlformats.org/officeDocument/2006/relationships" xmlns:m="http://schemas.openxmlformats.org/officeDocument/2006/math" xmlns:v="urn:schemas-microsoft-com:vml" xmlns:wp14="http://schemas.microsoft.com/office/word/2010/wordprocessingDrawing" xmlns:wp="http://schemas.openxmlformats.org/drawingml/2006/wordprocessingDrawing" xmlns:w10="urn:schemas-microsoft-com:office:word" xmlns:w="http://schemas.openxmlformats.org/wordprocessingml/2006/main" xmlns:w14="http://schemas.microsoft.com/office/word/2010/wordml" xmlns:w15="http://schemas.microsoft.com/office/word/2012/wordml" xmlns:w16cex="http://schemas.microsoft.com/office/word/2018/wordml/cex" xmlns:w16cid="http://schemas.microsoft.com/office/word/2016/wordml/cid" xmlns:w16="http://schemas.microsoft.com/office/word/2018/wordml" xmlns:w16se="http://schemas.microsoft.com/office/word/2015/wordml/symex" xmlns:wpg="http://schemas.microsoft.com/office/word/2010/wordprocessingGroup" xmlns:wpi="http://schemas.microsoft.com/office/word/2010/wordprocessingInk" xmlns:wne="http://schemas.microsoft.com/office/word/2006/wordml" xmlns:wps="http://schemas.microsoft.com/office/word/2010/wordprocessingShape" mc:Ignorable="w14 w15 w16se w16cid w16 w16cex wp14">
+<w:hdr xmlns:wpc="http://schemas.microsoft.com/office/word/2010/wordprocessingCanvas" xmlns:cx="http://schemas.microsoft.com/office/drawing/2014/chartex" xmlns:cx1="http://schemas.microsoft.com/office/drawing/2015/9/8/chartex" xmlns:cx2="http://schemas.microsoft.com/office/drawing/2015/10/21/chartex" xmlns:cx3="http://schemas.microsoft.com/office/drawing/2016/5/9/chartex" xmlns:cx4="http://schemas.microsoft.com/office/drawing/2016/5/10/chartex" xmlns:cx5="http://schemas.microsoft.com/office/drawing/2016/5/11/chartex" xmlns:cx6="http://schemas.microsoft.com/office/drawing/2016/5/12/chartex" xmlns:cx7="http://schemas.microsoft.com/office/drawing/2016/5/13/chartex" xmlns:cx8="http://schemas.microsoft.com/office/drawing/2016/5/14/chartex" xmlns:mc="http://schemas.openxmlformats.org/markup-compatibility/2006" xmlns:aink="http://schemas.microsoft.com/office/drawing/2016/ink" xmlns:am3d="http://schemas.microsoft.com/office/drawing/2017/model3d" xmlns:o="urn:schemas-microsoft-com:office:office" xmlns:r="http://schemas.openxmlformats.org/officeDocument/2006/relationships" xmlns:m="http://schemas.openxmlformats.org/officeDocument/2006/math" xmlns:v="urn:schemas-microsoft-com:vml" xmlns:wp14="http://schemas.microsoft.com/office/word/2010/wordprocessingDrawing" xmlns:wp="http://schemas.openxmlformats.org/drawingml/2006/wordprocessingDrawing" xmlns:w10="urn:schemas-microsoft-com:office:word" xmlns:w="http://schemas.openxmlformats.org/wordprocessingml/2006/main" xmlns:w14="http://schemas.microsoft.com/office/word/2010/wordml" xmlns:w15="http://schemas.microsoft.com/office/word/2012/wordml" xmlns:w16cid="http://schemas.microsoft.com/office/word/2016/wordml/cid" xmlns:w16se="http://schemas.microsoft.com/office/word/2015/wordml/symex" xmlns:wpg="http://schemas.microsoft.com/office/word/2010/wordprocessingGroup" xmlns:wpi="http://schemas.microsoft.com/office/word/2010/wordprocessingInk" xmlns:wne="http://schemas.microsoft.com/office/word/2006/wordml" xmlns:wps="http://schemas.microsoft.com/office/word/2010/wordprocessingShape" mc:Ignorable="w14 w15 w16se w16cid wp14">
   <w:p>
     <w:pPr>
       <w:pStyle w:val="Kopfzeile"/>
@@ -5928,7 +7755,7 @@
 </file>
 
 <file path=word/numbering.xml><?xml version="1.0" encoding="utf-8"?>
-<w:numbering xmlns:wpc="http://schemas.microsoft.com/office/word/2010/wordprocessingCanvas" xmlns:cx="http://schemas.microsoft.com/office/drawing/2014/chartex" xmlns:cx1="http://schemas.microsoft.com/office/drawing/2015/9/8/chartex" xmlns:cx2="http://schemas.microsoft.com/office/drawing/2015/10/21/chartex" xmlns:cx3="http://schemas.microsoft.com/office/drawing/2016/5/9/chartex" xmlns:cx4="http://schemas.microsoft.com/office/drawing/2016/5/10/chartex" xmlns:cx5="http://schemas.microsoft.com/office/drawing/2016/5/11/chartex" xmlns:cx6="http://schemas.microsoft.com/office/drawing/2016/5/12/chartex" xmlns:cx7="http://schemas.microsoft.com/office/drawing/2016/5/13/chartex" xmlns:cx8="http://schemas.microsoft.com/office/drawing/2016/5/14/chartex" xmlns:mc="http://schemas.openxmlformats.org/markup-compatibility/2006" xmlns:aink="http://schemas.microsoft.com/office/drawing/2016/ink" xmlns:am3d="http://schemas.microsoft.com/office/drawing/2017/model3d" xmlns:o="urn:schemas-microsoft-com:office:office" xmlns:r="http://schemas.openxmlformats.org/officeDocument/2006/relationships" xmlns:m="http://schemas.openxmlformats.org/officeDocument/2006/math" xmlns:v="urn:schemas-microsoft-com:vml" xmlns:wp14="http://schemas.microsoft.com/office/word/2010/wordprocessingDrawing" xmlns:wp="http://schemas.openxmlformats.org/drawingml/2006/wordprocessingDrawing" xmlns:w10="urn:schemas-microsoft-com:office:word" xmlns:w="http://schemas.openxmlformats.org/wordprocessingml/2006/main" xmlns:w14="http://schemas.microsoft.com/office/word/2010/wordml" xmlns:w15="http://schemas.microsoft.com/office/word/2012/wordml" xmlns:w16cex="http://schemas.microsoft.com/office/word/2018/wordml/cex" xmlns:w16cid="http://schemas.microsoft.com/office/word/2016/wordml/cid" xmlns:w16="http://schemas.microsoft.com/office/word/2018/wordml" xmlns:w16se="http://schemas.microsoft.com/office/word/2015/wordml/symex" xmlns:wpg="http://schemas.microsoft.com/office/word/2010/wordprocessingGroup" xmlns:wpi="http://schemas.microsoft.com/office/word/2010/wordprocessingInk" xmlns:wne="http://schemas.microsoft.com/office/word/2006/wordml" xmlns:wps="http://schemas.microsoft.com/office/word/2010/wordprocessingShape" mc:Ignorable="w14 w15 w16se w16cid w16 w16cex wp14">
+<w:numbering xmlns:wpc="http://schemas.microsoft.com/office/word/2010/wordprocessingCanvas" xmlns:cx="http://schemas.microsoft.com/office/drawing/2014/chartex" xmlns:cx1="http://schemas.microsoft.com/office/drawing/2015/9/8/chartex" xmlns:cx2="http://schemas.microsoft.com/office/drawing/2015/10/21/chartex" xmlns:cx3="http://schemas.microsoft.com/office/drawing/2016/5/9/chartex" xmlns:cx4="http://schemas.microsoft.com/office/drawing/2016/5/10/chartex" xmlns:cx5="http://schemas.microsoft.com/office/drawing/2016/5/11/chartex" xmlns:cx6="http://schemas.microsoft.com/office/drawing/2016/5/12/chartex" xmlns:cx7="http://schemas.microsoft.com/office/drawing/2016/5/13/chartex" xmlns:cx8="http://schemas.microsoft.com/office/drawing/2016/5/14/chartex" xmlns:mc="http://schemas.openxmlformats.org/markup-compatibility/2006" xmlns:aink="http://schemas.microsoft.com/office/drawing/2016/ink" xmlns:am3d="http://schemas.microsoft.com/office/drawing/2017/model3d" xmlns:o="urn:schemas-microsoft-com:office:office" xmlns:r="http://schemas.openxmlformats.org/officeDocument/2006/relationships" xmlns:m="http://schemas.openxmlformats.org/officeDocument/2006/math" xmlns:v="urn:schemas-microsoft-com:vml" xmlns:wp14="http://schemas.microsoft.com/office/word/2010/wordprocessingDrawing" xmlns:wp="http://schemas.openxmlformats.org/drawingml/2006/wordprocessingDrawing" xmlns:w10="urn:schemas-microsoft-com:office:word" xmlns:w="http://schemas.openxmlformats.org/wordprocessingml/2006/main" xmlns:w14="http://schemas.microsoft.com/office/word/2010/wordml" xmlns:w15="http://schemas.microsoft.com/office/word/2012/wordml" xmlns:w16cid="http://schemas.microsoft.com/office/word/2016/wordml/cid" xmlns:w16se="http://schemas.microsoft.com/office/word/2015/wordml/symex" xmlns:wpg="http://schemas.microsoft.com/office/word/2010/wordprocessingGroup" xmlns:wpi="http://schemas.microsoft.com/office/word/2010/wordprocessingInk" xmlns:wne="http://schemas.microsoft.com/office/word/2006/wordml" xmlns:wps="http://schemas.microsoft.com/office/word/2010/wordprocessingShape" mc:Ignorable="w14 w15 w16se w16cid wp14">
   <w:abstractNum w:abstractNumId="0" w15:restartNumberingAfterBreak="0">
     <w:nsid w:val="12AD2AAF"/>
     <w:multiLevelType w:val="hybridMultilevel"/>
@@ -6577,7 +8404,7 @@
 </file>
 
 <file path=word/styles.xml><?xml version="1.0" encoding="utf-8"?>
-<w:styles xmlns:mc="http://schemas.openxmlformats.org/markup-compatibility/2006" xmlns:r="http://schemas.openxmlformats.org/officeDocument/2006/relationships" xmlns:w="http://schemas.openxmlformats.org/wordprocessingml/2006/main" xmlns:w14="http://schemas.microsoft.com/office/word/2010/wordml" xmlns:w15="http://schemas.microsoft.com/office/word/2012/wordml" xmlns:w16cex="http://schemas.microsoft.com/office/word/2018/wordml/cex" xmlns:w16cid="http://schemas.microsoft.com/office/word/2016/wordml/cid" xmlns:w16="http://schemas.microsoft.com/office/word/2018/wordml" xmlns:w16se="http://schemas.microsoft.com/office/word/2015/wordml/symex" mc:Ignorable="w14 w15 w16se w16cid w16 w16cex">
+<w:styles xmlns:mc="http://schemas.openxmlformats.org/markup-compatibility/2006" xmlns:r="http://schemas.openxmlformats.org/officeDocument/2006/relationships" xmlns:w="http://schemas.openxmlformats.org/wordprocessingml/2006/main" xmlns:w14="http://schemas.microsoft.com/office/word/2010/wordml" xmlns:w15="http://schemas.microsoft.com/office/word/2012/wordml" xmlns:w16cid="http://schemas.microsoft.com/office/word/2016/wordml/cid" xmlns:w16se="http://schemas.microsoft.com/office/word/2015/wordml/symex" mc:Ignorable="w14 w15 w16se w16cid">
   <w:docDefaults>
     <w:rPrDefault>
       <w:rPr>
@@ -7044,6 +8871,29 @@
       <w:szCs w:val="24"/>
     </w:rPr>
   </w:style>
+  <w:style w:type="paragraph" w:styleId="berschrift4">
+    <w:name w:val="heading 4"/>
+    <w:basedOn w:val="Standard"/>
+    <w:next w:val="Standard"/>
+    <w:link w:val="berschrift4Zchn"/>
+    <w:uiPriority w:val="9"/>
+    <w:semiHidden/>
+    <w:unhideWhenUsed/>
+    <w:qFormat/>
+    <w:rsid w:val="00634443"/>
+    <w:pPr>
+      <w:keepNext/>
+      <w:keepLines/>
+      <w:spacing w:before="40" w:after="0"/>
+      <w:outlineLvl w:val="3"/>
+    </w:pPr>
+    <w:rPr>
+      <w:rFonts w:asciiTheme="majorHAnsi" w:eastAsiaTheme="majorEastAsia" w:hAnsiTheme="majorHAnsi" w:cstheme="majorBidi"/>
+      <w:i/>
+      <w:iCs/>
+      <w:color w:val="2F5496" w:themeColor="accent1" w:themeShade="BF"/>
+    </w:rPr>
+  </w:style>
   <w:style w:type="character" w:default="1" w:styleId="Absatz-Standardschriftart">
     <w:name w:val="Default Paragraph Font"/>
     <w:uiPriority w:val="1"/>
@@ -7179,6 +9029,21 @@
       <w:color w:val="1F3763" w:themeColor="accent1" w:themeShade="7F"/>
       <w:sz w:val="24"/>
       <w:szCs w:val="24"/>
+      <w:lang w:val="en-GB"/>
+    </w:rPr>
+  </w:style>
+  <w:style w:type="character" w:customStyle="1" w:styleId="berschrift4Zchn">
+    <w:name w:val="Überschrift 4 Zchn"/>
+    <w:basedOn w:val="Absatz-Standardschriftart"/>
+    <w:link w:val="berschrift4"/>
+    <w:uiPriority w:val="9"/>
+    <w:semiHidden/>
+    <w:rsid w:val="00634443"/>
+    <w:rPr>
+      <w:rFonts w:asciiTheme="majorHAnsi" w:eastAsiaTheme="majorEastAsia" w:hAnsiTheme="majorHAnsi" w:cstheme="majorBidi"/>
+      <w:i/>
+      <w:iCs/>
+      <w:color w:val="2F5496" w:themeColor="accent1" w:themeShade="BF"/>
       <w:lang w:val="en-GB"/>
     </w:rPr>
   </w:style>
@@ -7485,7 +9350,7 @@
 </file>
 
 <file path=customXml/itemProps1.xml><?xml version="1.0" encoding="utf-8"?>
-<ds:datastoreItem xmlns:ds="http://schemas.openxmlformats.org/officeDocument/2006/customXml" ds:itemID="{0554CDFD-1FAB-475B-82D1-CFA2D9D1FC79}">
+<ds:datastoreItem xmlns:ds="http://schemas.openxmlformats.org/officeDocument/2006/customXml" ds:itemID="{2D2BC3FD-1A7C-4DC0-9FCF-1D760F34D5CD}">
   <ds:schemaRefs>
     <ds:schemaRef ds:uri="http://schemas.openxmlformats.org/officeDocument/2006/bibliography"/>
   </ds:schemaRefs>

</xml_diff>